<commit_message>
Definition of variables, validation of fields.
</commit_message>
<xml_diff>
--- a/docs/TempleteCO.docx
+++ b/docs/TempleteCO.docx
@@ -2079,72 +2079,9 @@
         </w:rPr>
       </w:pPr>
       <w:r>
-        <w:rPr>
-          <w:rFonts w:ascii="Arial" w:hAnsi="Arial" w:cs="Arial"/>
-          <w:b/>
-          <w:smallCaps/>
-          <w:sz w:val="22"/>
-          <w:szCs w:val="22"/>
-        </w:rPr>
-        <w:t>Lecturer</w:t>
-      </w:r>
-      <w:r>
-        <w:rPr>
-          <w:rFonts w:ascii="Arial" w:hAnsi="Arial" w:cs="Arial"/>
-          <w:b/>
-          <w:sz w:val="22"/>
-          <w:szCs w:val="22"/>
-        </w:rPr>
-        <w:t xml:space="preserve">: </w:t>
-      </w:r>
-      <w:r>
-        <w:rPr>
-          <w:rFonts w:ascii="Arial" w:hAnsi="Arial" w:cs="Arial"/>
-          <w:b/>
-          <w:sz w:val="22"/>
-          <w:szCs w:val="22"/>
-        </w:rPr>
+        <w:t xml:space="preserve">Lecturer: </w:t>
         <w:tab/>
-      </w:r>
-      <w:r>
-        <w:rPr>
-          <w:rFonts w:ascii="Arial" w:hAnsi="Arial" w:cs="Arial"/>
-          <w:bCs/>
-          <w:iCs/>
-          <w:sz w:val="22"/>
-          <w:szCs w:val="22"/>
-        </w:rPr>
-        <w:t>+</w:t>
-      </w:r>
-      <w:r>
-        <w:rPr>
-          <w:rFonts w:ascii="Arial" w:hAnsi="Arial" w:cs="Arial"/>
-          <w:bCs/>
-          <w:iCs/>
-          <w:sz w:val="22"/>
-          <w:szCs w:val="22"/>
-        </w:rPr>
-        <w:t xml:space="preserve">Lecturer </w:t>
-      </w:r>
-      <w:r>
-        <w:rPr>
-          <w:rFonts w:ascii="Arial" w:hAnsi="Arial" w:cs="Arial"/>
-          <w:bCs/>
-          <w:iCs/>
-          <w:sz w:val="22"/>
-          <w:szCs w:val="22"/>
-        </w:rPr>
-        <w:t>Name</w:t>
-      </w:r>
-      <w:r>
-        <w:rPr>
-          <w:rFonts w:ascii="Arial" w:hAnsi="Arial" w:cs="Arial"/>
-          <w:bCs/>
-          <w:iCs/>
-          <w:sz w:val="22"/>
-          <w:szCs w:val="22"/>
-        </w:rPr>
-        <w:t>+</w:t>
+        <w:t>aaaaaaaaaa</w:t>
       </w:r>
     </w:p>
     <w:p>
@@ -2255,30 +2192,9 @@
         </w:rPr>
       </w:pPr>
       <w:r>
-        <w:rPr>
-          <w:rFonts w:ascii="Arial" w:hAnsi="Arial" w:cs="Arial"/>
-          <w:sz w:val="22"/>
-          <w:szCs w:val="22"/>
-        </w:rPr>
         <w:t xml:space="preserve">Email: </w:t>
-      </w:r>
-      <w:r>
-        <w:rPr>
-          <w:rFonts w:ascii="Arial" w:hAnsi="Arial" w:cs="Arial"/>
-          <w:sz w:val="22"/>
-          <w:szCs w:val="22"/>
-        </w:rPr>
         <w:tab/>
-        <w:t>+E-mail address+</w:t>
-      </w:r>
-      <w:hyperlink r:id="rId9" w:history="1"/>
-      <w:r>
-        <w:rPr>
-          <w:rFonts w:ascii="Arial" w:hAnsi="Arial" w:cs="Arial"/>
-          <w:sz w:val="22"/>
-          <w:szCs w:val="22"/>
-        </w:rPr>
-        <w:t xml:space="preserve"> </w:t>
+        <w:t xml:space="preserve">bbbbbbrrrr </w:t>
       </w:r>
     </w:p>
     <w:p>

</xml_diff>

<commit_message>
Field validation and restriction adjustments. File exception handling. Executables and icons.
</commit_message>
<xml_diff>
--- a/docs/TempleteCO.docx
+++ b/docs/TempleteCO.docx
@@ -2123,9 +2123,72 @@
         </w:rPr>
       </w:pPr>
       <w:r>
-        <w:t xml:space="preserve">Lecturer: </w:t>
+        <w:rPr>
+          <w:rFonts w:ascii="Arial" w:hAnsi="Arial" w:cs="Arial"/>
+          <w:b/>
+          <w:smallCaps/>
+          <w:sz w:val="22"/>
+          <w:szCs w:val="22"/>
+        </w:rPr>
+        <w:t>Lecturer</w:t>
+      </w:r>
+      <w:r>
+        <w:rPr>
+          <w:rFonts w:ascii="Arial" w:hAnsi="Arial" w:cs="Arial"/>
+          <w:b/>
+          <w:sz w:val="22"/>
+          <w:szCs w:val="22"/>
+        </w:rPr>
+        <w:t xml:space="preserve">: </w:t>
+      </w:r>
+      <w:r>
+        <w:rPr>
+          <w:rFonts w:ascii="Arial" w:hAnsi="Arial" w:cs="Arial"/>
+          <w:b/>
+          <w:sz w:val="22"/>
+          <w:szCs w:val="22"/>
+        </w:rPr>
         <w:tab/>
-        <w:t>willy</w:t>
+      </w:r>
+      <w:r>
+        <w:rPr>
+          <w:rFonts w:ascii="Arial" w:hAnsi="Arial" w:cs="Arial"/>
+          <w:bCs/>
+          <w:iCs/>
+          <w:sz w:val="22"/>
+          <w:szCs w:val="22"/>
+        </w:rPr>
+        <w:t>+</w:t>
+      </w:r>
+      <w:r>
+        <w:rPr>
+          <w:rFonts w:ascii="Arial" w:hAnsi="Arial" w:cs="Arial"/>
+          <w:bCs/>
+          <w:iCs/>
+          <w:sz w:val="22"/>
+          <w:szCs w:val="22"/>
+        </w:rPr>
+        <w:t xml:space="preserve">Lecturer </w:t>
+      </w:r>
+      <w:r>
+        <w:rPr>
+          <w:rFonts w:ascii="Arial" w:hAnsi="Arial" w:cs="Arial"/>
+          <w:bCs/>
+          <w:iCs/>
+          <w:sz w:val="22"/>
+          <w:szCs w:val="22"/>
+        </w:rPr>
+        <w:t>Name</w:t>
+      </w:r>
+      <w:r>
+        <w:rPr>
+          <w:rFonts w:ascii="Arial" w:hAnsi="Arial" w:cs="Arial"/>
+          <w:bCs/>
+          <w:iCs/>
+          <w:sz w:val="22"/>
+          <w:szCs w:val="22"/>
+        </w:rPr>
+        <w:t>+</w:t>
       </w:r>
     </w:p>
     <w:p>
@@ -2236,9 +2299,30 @@
         </w:rPr>
       </w:pPr>
       <w:r>
+        <w:rPr>
+          <w:rFonts w:ascii="Arial" w:hAnsi="Arial" w:cs="Arial"/>
+          <w:sz w:val="22"/>
+          <w:szCs w:val="22"/>
+        </w:rPr>
         <w:t xml:space="preserve">Email: </w:t>
+      </w:r>
+      <w:r>
+        <w:rPr>
+          <w:rFonts w:ascii="Arial" w:hAnsi="Arial" w:cs="Arial"/>
+          <w:sz w:val="22"/>
+          <w:szCs w:val="22"/>
+        </w:rPr>
         <w:tab/>
-        <w:t xml:space="preserve">asss@hotail.com </w:t>
+        <w:t>+E-mail address+</w:t>
+      </w:r>
+      <w:hyperlink r:id="rId9" w:history="1"/>
+      <w:r>
+        <w:rPr>
+          <w:rFonts w:ascii="Arial" w:hAnsi="Arial" w:cs="Arial"/>
+          <w:sz w:val="22"/>
+          <w:szCs w:val="22"/>
+        </w:rPr>
+        <w:t xml:space="preserve"> </w:t>
       </w:r>
     </w:p>
     <w:p>
@@ -2599,43 +2683,9 @@
         </w:rPr>
       </w:pPr>
       <w:r>
-        <w:rPr>
-          <w:rFonts w:ascii="Arial" w:hAnsi="Arial" w:cs="Arial"/>
-          <w:b/>
-          <w:smallCaps/>
-          <w:sz w:val="22"/>
-          <w:szCs w:val="22"/>
-        </w:rPr>
-        <w:lastRenderedPageBreak/>
-        <w:t>Course Coordinator</w:t>
-      </w:r>
-      <w:r>
-        <w:rPr>
-          <w:rFonts w:ascii="Arial" w:hAnsi="Arial" w:cs="Arial"/>
-          <w:b/>
-          <w:sz w:val="22"/>
-          <w:szCs w:val="22"/>
-        </w:rPr>
-        <w:t xml:space="preserve">: </w:t>
-      </w:r>
-      <w:r>
-        <w:rPr>
-          <w:rFonts w:ascii="Arial" w:hAnsi="Arial" w:cs="Arial"/>
-          <w:b/>
-          <w:sz w:val="22"/>
-          <w:szCs w:val="22"/>
-        </w:rPr>
+        <w:t xml:space="preserve">Course Coordinator: </w:t>
         <w:tab/>
-      </w:r>
-      <w:r>
-        <w:rPr>
-          <w:rFonts w:ascii="Arial" w:hAnsi="Arial" w:cs="Arial"/>
-          <w:bCs/>
-          <w:iCs/>
-          <w:sz w:val="22"/>
-          <w:szCs w:val="22"/>
-        </w:rPr>
-        <w:t>+Lecturer Name+</w:t>
+        <w:t>Sads</w:t>
       </w:r>
     </w:p>
     <w:p>
@@ -2649,21 +2699,9 @@
         </w:rPr>
       </w:pPr>
       <w:r>
-        <w:rPr>
-          <w:rFonts w:ascii="Arial" w:hAnsi="Arial" w:cs="Arial"/>
-          <w:sz w:val="22"/>
-          <w:szCs w:val="22"/>
-        </w:rPr>
         <w:t>Room:</w:t>
-      </w:r>
-      <w:r>
-        <w:rPr>
-          <w:rFonts w:ascii="Arial" w:hAnsi="Arial" w:cs="Arial"/>
-          <w:sz w:val="22"/>
-          <w:szCs w:val="22"/>
-        </w:rPr>
         <w:tab/>
-        <w:t>+Room #+</w:t>
+        <w:t>AS</w:t>
       </w:r>
     </w:p>
     <w:p>
@@ -2677,40 +2715,9 @@
         </w:rPr>
       </w:pPr>
       <w:r>
-        <w:rPr>
-          <w:rFonts w:ascii="Arial" w:hAnsi="Arial" w:cs="Arial"/>
-          <w:sz w:val="22"/>
-          <w:szCs w:val="22"/>
-        </w:rPr>
         <w:t>Phone:</w:t>
-      </w:r>
-      <w:r>
-        <w:rPr>
-          <w:rFonts w:ascii="Arial" w:hAnsi="Arial" w:cs="Arial"/>
-          <w:sz w:val="22"/>
-          <w:szCs w:val="22"/>
-        </w:rPr>
         <w:tab/>
-        <w:t>+815-1717+ e</w:t>
-      </w:r>
-      <w:r>
-        <w:rPr>
-          <w:rFonts w:ascii="Arial" w:hAnsi="Arial" w:cs="Arial"/>
-          <w:sz w:val="22"/>
-          <w:szCs w:val="22"/>
-        </w:rPr>
-        <w:t xml:space="preserve">xt.#   </w:t>
-      </w:r>
-      <w:r>
-        <w:rPr>
-          <w:rFonts w:ascii="Arial" w:hAnsi="Arial" w:cs="Arial"/>
-          <w:b/>
-          <w:bCs/>
-          <w:sz w:val="22"/>
-          <w:szCs w:val="22"/>
-          <w:highlight w:val="yellow"/>
-        </w:rPr>
-        <w:t>++Delete if adjunct++</w:t>
+        <w:t>asd@sda.com</w:t>
       </w:r>
     </w:p>
     <w:p>
@@ -2724,30 +2731,9 @@
         </w:rPr>
       </w:pPr>
       <w:r>
-        <w:rPr>
-          <w:rFonts w:ascii="Arial" w:hAnsi="Arial" w:cs="Arial"/>
-          <w:sz w:val="22"/>
-          <w:szCs w:val="22"/>
-        </w:rPr>
         <w:t xml:space="preserve">Email: </w:t>
-      </w:r>
-      <w:r>
-        <w:rPr>
-          <w:rFonts w:ascii="Arial" w:hAnsi="Arial" w:cs="Arial"/>
-          <w:sz w:val="22"/>
-          <w:szCs w:val="22"/>
-        </w:rPr>
         <w:tab/>
-        <w:t>+E-mail address+</w:t>
-      </w:r>
-      <w:hyperlink r:id="rId10" w:history="1"/>
-      <w:r>
-        <w:rPr>
-          <w:rFonts w:ascii="Arial" w:hAnsi="Arial" w:cs="Arial"/>
-          <w:sz w:val="22"/>
-          <w:szCs w:val="22"/>
-        </w:rPr>
-        <w:t xml:space="preserve"> </w:t>
+        <w:t xml:space="preserve">- ext.  </w:t>
       </w:r>
     </w:p>
     <w:p>
@@ -2767,25 +2753,9 @@
         </w:rPr>
       </w:pPr>
       <w:r>
-        <w:rPr>
-          <w:rFonts w:ascii="Arial" w:hAnsi="Arial" w:cs="Arial"/>
-          <w:bCs/>
-          <w:sz w:val="22"/>
-          <w:szCs w:val="22"/>
-          <w:lang w:val="en-NZ"/>
-        </w:rPr>
         <w:t xml:space="preserve">Contact hour: </w:t>
-      </w:r>
-      <w:r>
-        <w:rPr>
-          <w:rFonts w:ascii="Arial" w:hAnsi="Arial" w:cs="Arial"/>
-          <w:bCs/>
-          <w:sz w:val="22"/>
-          <w:szCs w:val="22"/>
-          <w:lang w:val="en-NZ"/>
-        </w:rPr>
         <w:tab/>
-        <w:t>+Contact time for this course+</w:t>
+        <w:t>01:01</w:t>
       </w:r>
     </w:p>
     <w:p>

</xml_diff>

<commit_message>
Fixed an exception error
</commit_message>
<xml_diff>
--- a/docs/TempleteCO.docx
+++ b/docs/TempleteCO.docx
@@ -1336,7 +1336,7 @@
     </w:p>
     <w:p>
       <w:pPr>
-        <w:pStyle w:val="normal24"/>
+        <w:pStyle w:val="normal19"/>
         <w:jc w:val="both"/>
         <w:rPr>
           <w:rFonts w:ascii="Arial" w:eastAsia="Times New Roman" w:hAnsi="Arial" w:cs="Arial"/>
@@ -1353,7 +1353,7 @@
     </w:p>
     <w:p>
       <w:pPr>
-        <w:pStyle w:val="normal25"/>
+        <w:pStyle w:val="normal19"/>
         <w:jc w:val="both"/>
         <w:rPr>
           <w:rFonts w:ascii="Arial" w:eastAsia="Times New Roman" w:hAnsi="Arial" w:cs="Arial"/>
@@ -1407,7 +1407,7 @@
       <w:r>
         <w:t xml:space="preserve">Lecturer: </w:t>
         <w:tab/>
-        <w:t xml:space="preserve"> Jess Kim</w:t>
+        <w:t>Sdfsdf</w:t>
       </w:r>
     </w:p>
     <w:p>
@@ -1423,7 +1423,7 @@
       <w:r>
         <w:t>Room:</w:t>
         <w:tab/>
-        <w:t>M123</w:t>
+        <w:t>SDFSDF</w:t>
       </w:r>
     </w:p>
     <w:p>
@@ -1437,9 +1437,62 @@
         </w:rPr>
       </w:pPr>
       <w:r>
+        <w:rPr>
+          <w:rFonts w:ascii="Arial" w:hAnsi="Arial" w:cs="Arial"/>
+          <w:sz w:val="22"/>
+          <w:szCs w:val="22"/>
+        </w:rPr>
         <w:t>Phone:</w:t>
+      </w:r>
+      <w:r>
+        <w:rPr>
+          <w:rFonts w:ascii="Arial" w:hAnsi="Arial" w:cs="Arial"/>
+          <w:sz w:val="22"/>
+          <w:szCs w:val="22"/>
+        </w:rPr>
         <w:tab/>
-        <w:t>123-3456 ext. 1</w:t>
+        <w:t>+815-1717+ e</w:t>
+      </w:r>
+      <w:r>
+        <w:rPr>
+          <w:rFonts w:ascii="Arial" w:hAnsi="Arial" w:cs="Arial"/>
+          <w:sz w:val="22"/>
+          <w:szCs w:val="22"/>
+        </w:rPr>
+        <w:t xml:space="preserve">xt.#   </w:t>
+      </w:r>
+      <w:r>
+        <w:rPr>
+          <w:rFonts w:ascii="Arial" w:hAnsi="Arial" w:cs="Arial"/>
+          <w:b/>
+          <w:bCs/>
+          <w:sz w:val="22"/>
+          <w:szCs w:val="22"/>
+          <w:highlight w:val="yellow"/>
+        </w:rPr>
+        <w:t>++</w:t>
+      </w:r>
+      <w:r>
+        <w:rPr>
+          <w:rFonts w:ascii="Arial" w:hAnsi="Arial" w:cs="Arial"/>
+          <w:b/>
+          <w:bCs/>
+          <w:sz w:val="22"/>
+          <w:szCs w:val="22"/>
+          <w:highlight w:val="yellow"/>
+        </w:rPr>
+        <w:t>Delete if adjunct</w:t>
+      </w:r>
+      <w:r>
+        <w:rPr>
+          <w:rFonts w:ascii="Arial" w:hAnsi="Arial" w:cs="Arial"/>
+          <w:b/>
+          <w:bCs/>
+          <w:sz w:val="22"/>
+          <w:szCs w:val="22"/>
+          <w:highlight w:val="yellow"/>
+        </w:rPr>
+        <w:t>++</w:t>
       </w:r>
     </w:p>
     <w:p>
@@ -1455,7 +1508,7 @@
       <w:r>
         <w:t xml:space="preserve">Email: </w:t>
         <w:tab/>
-        <w:t xml:space="preserve">jess@gmail.com </w:t>
+        <w:t xml:space="preserve">sdfsdf@sfsdf.com </w:t>
       </w:r>
     </w:p>
     <w:p>
@@ -1477,7 +1530,7 @@
       <w:r>
         <w:t xml:space="preserve">Contact hour: </w:t>
         <w:tab/>
-        <w:t>09:12 AM</w:t>
+        <w:t>01:01 AM</w:t>
       </w:r>
     </w:p>
     <w:p>
@@ -1800,43 +1853,9 @@
         </w:rPr>
       </w:pPr>
       <w:r>
-        <w:rPr>
-          <w:rFonts w:ascii="Arial" w:hAnsi="Arial" w:cs="Arial"/>
-          <w:b/>
-          <w:smallCaps/>
-          <w:sz w:val="22"/>
-          <w:szCs w:val="22"/>
-        </w:rPr>
-        <w:lastRenderedPageBreak/>
-        <w:t>Course Coordinator</w:t>
-      </w:r>
-      <w:r>
-        <w:rPr>
-          <w:rFonts w:ascii="Arial" w:hAnsi="Arial" w:cs="Arial"/>
-          <w:b/>
-          <w:sz w:val="22"/>
-          <w:szCs w:val="22"/>
-        </w:rPr>
-        <w:t xml:space="preserve">: </w:t>
-      </w:r>
-      <w:r>
-        <w:rPr>
-          <w:rFonts w:ascii="Arial" w:hAnsi="Arial" w:cs="Arial"/>
-          <w:b/>
-          <w:sz w:val="22"/>
-          <w:szCs w:val="22"/>
-        </w:rPr>
+        <w:t xml:space="preserve">Course Coordinator: </w:t>
         <w:tab/>
-      </w:r>
-      <w:r>
-        <w:rPr>
-          <w:rFonts w:ascii="Arial" w:hAnsi="Arial" w:cs="Arial"/>
-          <w:bCs/>
-          <w:iCs/>
-          <w:sz w:val="22"/>
-          <w:szCs w:val="22"/>
-        </w:rPr>
-        <w:t>+Lecturer Name+</w:t>
+        <w:t>Sdfsdf</w:t>
       </w:r>
     </w:p>
     <w:p>
@@ -2158,7 +2177,6 @@
     </w:p>
     <w:p>
       <w:pPr>
-        <w:pStyle w:val="normal54"/>
         <w:jc w:val="both"/>
         <w:rPr>
           <w:rFonts w:ascii="Arial" w:hAnsi="Arial" w:cs="Arial"/>
@@ -13983,39 +14001,6 @@
       <w:sz w:val="22"/>
     </w:rPr>
   </w:style>
-  <w:style w:type="paragraph" w:customStyle="1" w:styleId="normal24">
-    <w:name w:val="normal24"/>
-    <w:basedOn w:val="Normal"/>
-    <w:rPr>
-      <w:rFonts w:ascii="Arial" w:hAnsi="Arial"/>
-      <w:b/>
-      <w:i w:val="0"/>
-      <w:color w:val="000000"/>
-      <w:sz w:val="22"/>
-    </w:rPr>
-  </w:style>
-  <w:style w:type="paragraph" w:customStyle="1" w:styleId="normal25">
-    <w:name w:val="normal25"/>
-    <w:basedOn w:val="Normal"/>
-    <w:rPr>
-      <w:rFonts w:ascii="Arial" w:hAnsi="Arial"/>
-      <w:b/>
-      <w:i w:val="0"/>
-      <w:color w:val="000000"/>
-      <w:sz w:val="22"/>
-    </w:rPr>
-  </w:style>
-  <w:style w:type="paragraph" w:customStyle="1" w:styleId="normal54">
-    <w:name w:val="normal54"/>
-    <w:basedOn w:val="Normal"/>
-    <w:rPr>
-      <w:rFonts w:ascii="Arial" w:hAnsi="Arial"/>
-      <w:b/>
-      <w:i w:val="0"/>
-      <w:color w:val="000000"/>
-      <w:sz w:val="22"/>
-    </w:rPr>
-  </w:style>
 </w:styles>
 </file>
 

</xml_diff>

<commit_message>
Fix saving Lecturer or Coordinator info
</commit_message>
<xml_diff>
--- a/docs/TempleteCO.docx
+++ b/docs/TempleteCO.docx
@@ -2123,9 +2123,72 @@
         </w:rPr>
       </w:pPr>
       <w:r>
-        <w:t xml:space="preserve">Lecturer: </w:t>
+        <w:rPr>
+          <w:rFonts w:ascii="Arial" w:hAnsi="Arial" w:cs="Arial"/>
+          <w:b/>
+          <w:smallCaps/>
+          <w:sz w:val="22"/>
+          <w:szCs w:val="22"/>
+        </w:rPr>
+        <w:t>Lecturer</w:t>
+      </w:r>
+      <w:r>
+        <w:rPr>
+          <w:rFonts w:ascii="Arial" w:hAnsi="Arial" w:cs="Arial"/>
+          <w:b/>
+          <w:sz w:val="22"/>
+          <w:szCs w:val="22"/>
+        </w:rPr>
+        <w:t xml:space="preserve">: </w:t>
+      </w:r>
+      <w:r>
+        <w:rPr>
+          <w:rFonts w:ascii="Arial" w:hAnsi="Arial" w:cs="Arial"/>
+          <w:b/>
+          <w:sz w:val="22"/>
+          <w:szCs w:val="22"/>
+        </w:rPr>
         <w:tab/>
-        <w:t>willy</w:t>
+      </w:r>
+      <w:r>
+        <w:rPr>
+          <w:rFonts w:ascii="Arial" w:hAnsi="Arial" w:cs="Arial"/>
+          <w:bCs/>
+          <w:iCs/>
+          <w:sz w:val="22"/>
+          <w:szCs w:val="22"/>
+        </w:rPr>
+        <w:t>+</w:t>
+      </w:r>
+      <w:r>
+        <w:rPr>
+          <w:rFonts w:ascii="Arial" w:hAnsi="Arial" w:cs="Arial"/>
+          <w:bCs/>
+          <w:iCs/>
+          <w:sz w:val="22"/>
+          <w:szCs w:val="22"/>
+        </w:rPr>
+        <w:t xml:space="preserve">Lecturer </w:t>
+      </w:r>
+      <w:r>
+        <w:rPr>
+          <w:rFonts w:ascii="Arial" w:hAnsi="Arial" w:cs="Arial"/>
+          <w:bCs/>
+          <w:iCs/>
+          <w:sz w:val="22"/>
+          <w:szCs w:val="22"/>
+        </w:rPr>
+        <w:t>Name</w:t>
+      </w:r>
+      <w:r>
+        <w:rPr>
+          <w:rFonts w:ascii="Arial" w:hAnsi="Arial" w:cs="Arial"/>
+          <w:bCs/>
+          <w:iCs/>
+          <w:sz w:val="22"/>
+          <w:szCs w:val="22"/>
+        </w:rPr>
+        <w:t>+</w:t>
       </w:r>
     </w:p>
     <w:p>
@@ -2236,9 +2299,30 @@
         </w:rPr>
       </w:pPr>
       <w:r>
+        <w:rPr>
+          <w:rFonts w:ascii="Arial" w:hAnsi="Arial" w:cs="Arial"/>
+          <w:sz w:val="22"/>
+          <w:szCs w:val="22"/>
+        </w:rPr>
         <w:t xml:space="preserve">Email: </w:t>
+      </w:r>
+      <w:r>
+        <w:rPr>
+          <w:rFonts w:ascii="Arial" w:hAnsi="Arial" w:cs="Arial"/>
+          <w:sz w:val="22"/>
+          <w:szCs w:val="22"/>
+        </w:rPr>
         <w:tab/>
-        <w:t xml:space="preserve">asss@hotail.com </w:t>
+        <w:t>+E-mail address+</w:t>
+      </w:r>
+      <w:hyperlink r:id="rId9" w:history="1"/>
+      <w:r>
+        <w:rPr>
+          <w:rFonts w:ascii="Arial" w:hAnsi="Arial" w:cs="Arial"/>
+          <w:sz w:val="22"/>
+          <w:szCs w:val="22"/>
+        </w:rPr>
+        <w:t xml:space="preserve"> </w:t>
       </w:r>
     </w:p>
     <w:p>
@@ -2599,43 +2683,9 @@
         </w:rPr>
       </w:pPr>
       <w:r>
-        <w:rPr>
-          <w:rFonts w:ascii="Arial" w:hAnsi="Arial" w:cs="Arial"/>
-          <w:b/>
-          <w:smallCaps/>
-          <w:sz w:val="22"/>
-          <w:szCs w:val="22"/>
-        </w:rPr>
-        <w:lastRenderedPageBreak/>
-        <w:t>Course Coordinator</w:t>
-      </w:r>
-      <w:r>
-        <w:rPr>
-          <w:rFonts w:ascii="Arial" w:hAnsi="Arial" w:cs="Arial"/>
-          <w:b/>
-          <w:sz w:val="22"/>
-          <w:szCs w:val="22"/>
-        </w:rPr>
-        <w:t xml:space="preserve">: </w:t>
-      </w:r>
-      <w:r>
-        <w:rPr>
-          <w:rFonts w:ascii="Arial" w:hAnsi="Arial" w:cs="Arial"/>
-          <w:b/>
-          <w:sz w:val="22"/>
-          <w:szCs w:val="22"/>
-        </w:rPr>
+        <w:t xml:space="preserve">Course Coordinator: </w:t>
         <w:tab/>
-      </w:r>
-      <w:r>
-        <w:rPr>
-          <w:rFonts w:ascii="Arial" w:hAnsi="Arial" w:cs="Arial"/>
-          <w:bCs/>
-          <w:iCs/>
-          <w:sz w:val="22"/>
-          <w:szCs w:val="22"/>
-        </w:rPr>
-        <w:t>+Lecturer Name+</w:t>
+        <w:t>Ccc</w:t>
       </w:r>
     </w:p>
     <w:p>
@@ -2649,21 +2699,9 @@
         </w:rPr>
       </w:pPr>
       <w:r>
-        <w:rPr>
-          <w:rFonts w:ascii="Arial" w:hAnsi="Arial" w:cs="Arial"/>
-          <w:sz w:val="22"/>
-          <w:szCs w:val="22"/>
-        </w:rPr>
         <w:t>Room:</w:t>
-      </w:r>
-      <w:r>
-        <w:rPr>
-          <w:rFonts w:ascii="Arial" w:hAnsi="Arial" w:cs="Arial"/>
-          <w:sz w:val="22"/>
-          <w:szCs w:val="22"/>
-        </w:rPr>
         <w:tab/>
-        <w:t>+Room #+</w:t>
+        <w:t>C</w:t>
       </w:r>
     </w:p>
     <w:p>
@@ -2724,30 +2762,9 @@
         </w:rPr>
       </w:pPr>
       <w:r>
-        <w:rPr>
-          <w:rFonts w:ascii="Arial" w:hAnsi="Arial" w:cs="Arial"/>
-          <w:sz w:val="22"/>
-          <w:szCs w:val="22"/>
-        </w:rPr>
         <w:t xml:space="preserve">Email: </w:t>
-      </w:r>
-      <w:r>
-        <w:rPr>
-          <w:rFonts w:ascii="Arial" w:hAnsi="Arial" w:cs="Arial"/>
-          <w:sz w:val="22"/>
-          <w:szCs w:val="22"/>
-        </w:rPr>
         <w:tab/>
-        <w:t>+E-mail address+</w:t>
-      </w:r>
-      <w:hyperlink r:id="rId10" w:history="1"/>
-      <w:r>
-        <w:rPr>
-          <w:rFonts w:ascii="Arial" w:hAnsi="Arial" w:cs="Arial"/>
-          <w:sz w:val="22"/>
-          <w:szCs w:val="22"/>
-        </w:rPr>
-        <w:t xml:space="preserve"> </w:t>
+        <w:t xml:space="preserve">cc@cc.com </w:t>
       </w:r>
     </w:p>
     <w:p>
@@ -2767,25 +2784,9 @@
         </w:rPr>
       </w:pPr>
       <w:r>
-        <w:rPr>
-          <w:rFonts w:ascii="Arial" w:hAnsi="Arial" w:cs="Arial"/>
-          <w:bCs/>
-          <w:sz w:val="22"/>
-          <w:szCs w:val="22"/>
-          <w:lang w:val="en-NZ"/>
-        </w:rPr>
         <w:t xml:space="preserve">Contact hour: </w:t>
-      </w:r>
-      <w:r>
-        <w:rPr>
-          <w:rFonts w:ascii="Arial" w:hAnsi="Arial" w:cs="Arial"/>
-          <w:bCs/>
-          <w:sz w:val="22"/>
-          <w:szCs w:val="22"/>
-          <w:lang w:val="en-NZ"/>
-        </w:rPr>
         <w:tab/>
-        <w:t>+Contact time for this course+</w:t>
+        <w:t>04:04 AM</w:t>
       </w:r>
     </w:p>
     <w:p>

</xml_diff>

<commit_message>
Fixed a small mistake
</commit_message>
<xml_diff>
--- a/docs/TempleteCO.docx
+++ b/docs/TempleteCO.docx
@@ -1407,7 +1407,7 @@
       <w:r>
         <w:t xml:space="preserve">Lecturer: </w:t>
         <w:tab/>
-        <w:t>Sdfsdf</w:t>
+        <w:t>Dfsdf</w:t>
       </w:r>
     </w:p>
     <w:p>
@@ -1423,7 +1423,7 @@
       <w:r>
         <w:t>Room:</w:t>
         <w:tab/>
-        <w:t>SDFSDF</w:t>
+        <w:t>SFSDF</w:t>
       </w:r>
     </w:p>
     <w:p>
@@ -1508,7 +1508,7 @@
       <w:r>
         <w:t xml:space="preserve">Email: </w:t>
         <w:tab/>
-        <w:t xml:space="preserve">sdfsdf@sfsdf.com </w:t>
+        <w:t xml:space="preserve">sdfds@sfdfds.sdfsdf </w:t>
       </w:r>
     </w:p>
     <w:p>
@@ -1853,9 +1853,43 @@
         </w:rPr>
       </w:pPr>
       <w:r>
-        <w:t xml:space="preserve">Course Coordinator: </w:t>
+        <w:rPr>
+          <w:rFonts w:ascii="Arial" w:hAnsi="Arial" w:cs="Arial"/>
+          <w:b/>
+          <w:smallCaps/>
+          <w:sz w:val="22"/>
+          <w:szCs w:val="22"/>
+        </w:rPr>
+        <w:lastRenderedPageBreak/>
+        <w:t>Course Coordinator</w:t>
+      </w:r>
+      <w:r>
+        <w:rPr>
+          <w:rFonts w:ascii="Arial" w:hAnsi="Arial" w:cs="Arial"/>
+          <w:b/>
+          <w:sz w:val="22"/>
+          <w:szCs w:val="22"/>
+        </w:rPr>
+        <w:t xml:space="preserve">: </w:t>
+      </w:r>
+      <w:r>
+        <w:rPr>
+          <w:rFonts w:ascii="Arial" w:hAnsi="Arial" w:cs="Arial"/>
+          <w:b/>
+          <w:sz w:val="22"/>
+          <w:szCs w:val="22"/>
+        </w:rPr>
         <w:tab/>
-        <w:t>Sdfsdf</w:t>
+      </w:r>
+      <w:r>
+        <w:rPr>
+          <w:rFonts w:ascii="Arial" w:hAnsi="Arial" w:cs="Arial"/>
+          <w:bCs/>
+          <w:iCs/>
+          <w:sz w:val="22"/>
+          <w:szCs w:val="22"/>
+        </w:rPr>
+        <w:t>+Lecturer Name+</w:t>
       </w:r>
     </w:p>
     <w:p>
@@ -11929,16 +11963,6 @@
           <w:szCs w:val="22"/>
         </w:rPr>
       </w:pPr>
-    </w:p>
-    <w:p>
-      <w:r>
-        <w:t>Demonstrate an understanding of text file operation (reading/writing) and develop the appropriate program code for such operation including exception handling and data validation.</w:t>
-      </w:r>
-    </w:p>
-    <w:p>
-      <w:r>
-        <w:t>Develop workplace soft-skills including working in groups, writing formal reports, carrying out individual research and/or delivering oral presentations</w:t>
-      </w:r>
     </w:p>
     <w:sectPr>
       <w:headerReference w:type="even" r:id="rId12"/>

</xml_diff>

<commit_message>
Add flexibility for replacement of Summative part
</commit_message>
<xml_diff>
--- a/docs/TempleteCO.docx
+++ b/docs/TempleteCO.docx
@@ -101,7 +101,7 @@
         </w:rPr>
       </w:pPr>
       <w:r>
-        <w:t>COMP503</w:t>
+        <w:t>SOFT605</w:t>
       </w:r>
     </w:p>
     <w:p>
@@ -128,7 +128,7 @@
         </w:rPr>
       </w:pPr>
       <w:r>
-        <w:t>Fundamentals of Computer Programming</w:t>
+        <w:t>Object Oriented Programming</w:t>
       </w:r>
     </w:p>
     <w:p>
@@ -1348,7 +1348,7 @@
         </w:rPr>
       </w:pPr>
       <w:r>
-        <w:t>NZQF Level: 5</w:t>
+        <w:t>NZQF Level: 6</w:t>
       </w:r>
     </w:p>
     <w:p>
@@ -1508,7 +1508,7 @@
       <w:r>
         <w:t xml:space="preserve">Email: </w:t>
         <w:tab/>
-        <w:t xml:space="preserve">sdfsdf@sdfsdf.sdfs </w:t>
+        <w:t xml:space="preserve">sdfdf@sdff.asd </w:t>
       </w:r>
     </w:p>
     <w:p>
@@ -2154,7 +2154,7 @@
         </w:rPr>
       </w:pPr>
       <w:r>
-        <w:t>This course introduces students to the fundamental principles of computing logic and the development of problem solving skills using structured programming techniques. The student will acquire basic competence in the chosen programming language and will apply this language to simple tasks using good programming techniques. It includes requirements for problem solving using given tools, steps and strategies, problem analysis, program development and testing. Students will be able to demonstrate an understanding of different programming language features.</w:t>
+        <w:t>The aim of the course is to develop students’ skills in object oriented programming. The students will gain the knowledge to create the applications for the business environment using object oriented programming concepts.</w:t>
       </w:r>
     </w:p>
     <w:p>
@@ -2249,7 +2249,7 @@
         </w:rPr>
       </w:pPr>
       <w:r>
-        <w:t>Understand and construct structured programming designs for a given business requirement including basic elements of computer programming such as variables, data and error types, statements, expressions, operators and graphical user-interface.</w:t>
+        <w:t>Plan and design object oriented programming approach to solve a business problem.</w:t>
       </w:r>
     </w:p>
     <w:p>
@@ -2266,7 +2266,7 @@
         </w:rPr>
       </w:pPr>
       <w:r>
-        <w:t>Understand and apply the simple and nested selection/decision control structure when writing program code to make a decision.</w:t>
+        <w:t>Develop a program using Object Oriented concepts and programming language constructs.</w:t>
       </w:r>
     </w:p>
     <w:p>
@@ -2283,7 +2283,7 @@
         </w:rPr>
       </w:pPr>
       <w:r>
-        <w:t xml:space="preserve">Apply the knowledge of pre &amp; post tested loop/repetitive control structure when writing program code to process same sequence of tasks/activities. </w:t>
+        <w:t>Incorporate data structures, control structures and handle exceptions.</w:t>
       </w:r>
     </w:p>
     <w:p>
@@ -2300,7 +2300,7 @@
         </w:rPr>
       </w:pPr>
       <w:r>
-        <w:t xml:space="preserve">Familiarise with the concept of divide &amp; conquer, and use the technology of “method” for writing effective, efficient and reusable computer program. </w:t>
+        <w:t>Incorporate Graphical User Interface into programs that allows users to interact with system resources to receive, store, process data and display information.</w:t>
       </w:r>
     </w:p>
     <w:p>
@@ -2317,7 +2317,7 @@
         </w:rPr>
       </w:pPr>
       <w:r>
-        <w:t>Demonstrate an understanding of static &amp; dynamic arrays, single &amp; multi-dimensional arrays which are frequently used in writing program code for searching and sorting data.</w:t>
+        <w:t>Develop workplace soft-skills including carrying out individual research and/or delivering oral presentations</w:t>
       </w:r>
     </w:p>
     <w:p>
@@ -2329,9 +2329,6 @@
           <w:szCs w:val="22"/>
         </w:rPr>
       </w:pPr>
-      <w:r>
-        <w:t>Develop workplace soft-skills including working in groups, writing formal reports, carrying out individual research and/or delivering oral presentations</w:t>
-      </w:r>
     </w:p>
     <w:p>
       <w:pPr>
@@ -9227,7 +9224,7 @@
           </w:tcPr>
           <w:p>
             <w:r>
-              <w:t>15%</w:t>
+              <w:t>30%</w:t>
             </w:r>
           </w:p>
         </w:tc>
@@ -9287,7 +9284,7 @@
           </w:tcPr>
           <w:p>
             <w:r>
-              <w:t>1, 2, 3, 4, 7</w:t>
+              <w:t>1,2,3,4,5</w:t>
             </w:r>
           </w:p>
         </w:tc>
@@ -9324,7 +9321,7 @@
           </w:tcPr>
           <w:p>
             <w:r>
-              <w:t xml:space="preserve">Mid-Semester Test </w:t>
+              <w:t>Midterm Test</w:t>
             </w:r>
           </w:p>
         </w:tc>
@@ -9334,7 +9331,7 @@
           </w:tcPr>
           <w:p>
             <w:r>
-              <w:t>20%</w:t>
+              <w:t>30%</w:t>
             </w:r>
           </w:p>
         </w:tc>
@@ -9394,7 +9391,7 @@
           </w:tcPr>
           <w:p>
             <w:r>
-              <w:t>1, 2, 3, 4, 5</w:t>
+              <w:t>2,3,4</w:t>
             </w:r>
           </w:p>
         </w:tc>
@@ -9441,7 +9438,7 @@
           </w:tcPr>
           <w:p>
             <w:r>
-              <w:t>15%</w:t>
+              <w:t>40%</w:t>
             </w:r>
           </w:p>
         </w:tc>
@@ -9510,7 +9507,7 @@
           </w:tcPr>
           <w:p>
             <w:r>
-              <w:t>1, 2, 3, 4, 5, 6, 7</w:t>
+              <w:t>2,3,4,5</w:t>
             </w:r>
           </w:p>
         </w:tc>
@@ -9549,8 +9546,56 @@
             <w:tcW w:w="1080" w:type="pct"/>
           </w:tcPr>
           <w:p>
-            <w:r>
-              <w:t>Examination</w:t>
+            <w:pPr>
+              <w:jc w:val="both"/>
+              <w:rPr>
+                <w:rFonts w:ascii="Arial" w:hAnsi="Arial" w:cs="Arial"/>
+                <w:bCs/>
+                <w:sz w:val="22"/>
+                <w:szCs w:val="22"/>
+              </w:rPr>
+            </w:pPr>
+            <w:r>
+              <w:rPr>
+                <w:rFonts w:ascii="Arial" w:hAnsi="Arial" w:cs="Arial"/>
+                <w:bCs/>
+                <w:sz w:val="22"/>
+                <w:szCs w:val="22"/>
+              </w:rPr>
+              <w:t>EXAMINATION</w:t>
+            </w:r>
+          </w:p>
+          <w:p>
+            <w:pPr>
+              <w:jc w:val="both"/>
+              <w:rPr>
+                <w:rFonts w:ascii="Arial" w:hAnsi="Arial" w:cs="Arial"/>
+                <w:b/>
+                <w:bCs/>
+                <w:sz w:val="22"/>
+                <w:szCs w:val="22"/>
+              </w:rPr>
+            </w:pPr>
+            <w:r>
+              <w:rPr>
+                <w:rFonts w:ascii="Arial" w:hAnsi="Arial" w:cs="Arial"/>
+                <w:b/>
+                <w:bCs/>
+                <w:sz w:val="22"/>
+                <w:szCs w:val="22"/>
+                <w:highlight w:val="yellow"/>
+              </w:rPr>
+              <w:t>++Remove row if no examination++</w:t>
+            </w:r>
+            <w:r>
+              <w:rPr>
+                <w:rFonts w:ascii="Arial" w:hAnsi="Arial" w:cs="Arial"/>
+                <w:b/>
+                <w:bCs/>
+                <w:sz w:val="22"/>
+                <w:szCs w:val="22"/>
+              </w:rPr>
+              <w:t xml:space="preserve"> </w:t>
             </w:r>
           </w:p>
         </w:tc>
@@ -9559,8 +9604,23 @@
             <w:tcW w:w="713" w:type="pct"/>
           </w:tcPr>
           <w:p>
-            <w:r>
-              <w:t>50%</w:t>
+            <w:pPr>
+              <w:jc w:val="both"/>
+              <w:rPr>
+                <w:rFonts w:ascii="Arial" w:hAnsi="Arial" w:cs="Arial"/>
+                <w:bCs/>
+                <w:sz w:val="22"/>
+                <w:szCs w:val="22"/>
+              </w:rPr>
+            </w:pPr>
+            <w:r>
+              <w:rPr>
+                <w:rFonts w:ascii="Arial" w:hAnsi="Arial" w:cs="Arial"/>
+                <w:bCs/>
+                <w:sz w:val="22"/>
+                <w:szCs w:val="22"/>
+              </w:rPr>
+              <w:t>+N+ %</w:t>
             </w:r>
           </w:p>
         </w:tc>
@@ -9637,9 +9697,15 @@
             </w:tcBorders>
           </w:tcPr>
           <w:p>
-            <w:r>
-              <w:t>1, 2, 3, 4, 5, 6</w:t>
-            </w:r>
+            <w:pPr>
+              <w:jc w:val="both"/>
+              <w:rPr>
+                <w:rFonts w:ascii="Arial" w:hAnsi="Arial" w:cs="Arial"/>
+                <w:bCs/>
+                <w:sz w:val="22"/>
+                <w:szCs w:val="22"/>
+              </w:rPr>
+            </w:pPr>
           </w:p>
         </w:tc>
         <w:tc>
@@ -12323,7 +12389,7 @@
       </w:rPr>
     </w:pPr>
     <w:r>
-      <w:t>COMP503</w:t>
+      <w:t>SOFT605</w:t>
       <w:tab/>
       <w:tab/>
       <w:t>Trimester 1, 2021</w:t>

</xml_diff>

<commit_message>
Removed spaces, Fixed filename, coordinator info
</commit_message>
<xml_diff>
--- a/docs/TempleteCO.docx
+++ b/docs/TempleteCO.docx
@@ -145,38 +145,6 @@
           <w:lang w:val="en-GB"/>
         </w:rPr>
       </w:pPr>
-      <w:r/>
-    </w:p>
-    <w:p>
-      <w:pPr>
-        <w:pStyle w:val="Heading2"/>
-        <w:jc w:val="both"/>
-        <w:rPr>
-          <w:rFonts w:ascii="Arial" w:hAnsi="Arial" w:cs="Arial"/>
-          <w:b/>
-          <w:iCs/>
-          <w:sz w:val="22"/>
-          <w:szCs w:val="22"/>
-          <w:highlight w:val="yellow"/>
-          <w:lang w:val="en-GB"/>
-        </w:rPr>
-      </w:pPr>
-    </w:p>
-    <w:p>
-      <w:pPr>
-        <w:pStyle w:val="Heading2"/>
-        <w:jc w:val="both"/>
-        <w:rPr>
-          <w:rFonts w:ascii="Arial" w:hAnsi="Arial" w:cs="Arial"/>
-          <w:b/>
-          <w:iCs/>
-          <w:sz w:val="22"/>
-          <w:szCs w:val="22"/>
-          <w:highlight w:val="yellow"/>
-          <w:lang w:val="en-GB"/>
-        </w:rPr>
-      </w:pPr>
-      <w:r/>
     </w:p>
     <w:p>
       <w:pPr>
@@ -248,20 +216,6 @@
           <w:lang w:val="en-US"/>
         </w:rPr>
       </w:pPr>
-      <w:r/>
-    </w:p>
-    <w:p>
-      <w:pPr>
-        <w:jc w:val="both"/>
-        <w:rPr>
-          <w:rFonts w:ascii="Arial" w:eastAsia="Times New Roman" w:hAnsi="Arial" w:cs="Arial"/>
-          <w:b/>
-          <w:bCs/>
-          <w:sz w:val="22"/>
-          <w:szCs w:val="22"/>
-          <w:lang w:val="en-US"/>
-        </w:rPr>
-      </w:pPr>
     </w:p>
     <w:p>
       <w:pPr>
@@ -322,20 +276,6 @@
           <w:lang w:val="en-US"/>
         </w:rPr>
       </w:pPr>
-      <w:r/>
-    </w:p>
-    <w:p>
-      <w:pPr>
-        <w:jc w:val="both"/>
-        <w:rPr>
-          <w:rFonts w:ascii="Arial" w:eastAsia="Times New Roman" w:hAnsi="Arial" w:cs="Arial"/>
-          <w:b/>
-          <w:bCs/>
-          <w:sz w:val="22"/>
-          <w:szCs w:val="22"/>
-          <w:lang w:val="en-US"/>
-        </w:rPr>
-      </w:pPr>
     </w:p>
     <w:p>
       <w:pPr>
@@ -369,20 +309,6 @@
       <w:r>
         <w:t>None</w:t>
       </w:r>
-    </w:p>
-    <w:p>
-      <w:pPr>
-        <w:jc w:val="both"/>
-        <w:rPr>
-          <w:rFonts w:ascii="Arial" w:eastAsia="Times New Roman" w:hAnsi="Arial" w:cs="Arial"/>
-          <w:b/>
-          <w:bCs/>
-          <w:sz w:val="22"/>
-          <w:szCs w:val="22"/>
-          <w:lang w:val="en-US"/>
-        </w:rPr>
-      </w:pPr>
-      <w:r/>
     </w:p>
     <w:p>
       <w:pPr>
@@ -484,7 +410,7 @@
       <w:r>
         <w:t xml:space="preserve">Lecturer: </w:t>
         <w:tab/>
-        <w:t>Sdf</w:t>
+        <w:t>Sfsd</w:t>
       </w:r>
     </w:p>
     <w:p>
@@ -500,7 +426,7 @@
       <w:r>
         <w:t>Room:</w:t>
         <w:tab/>
-        <w:t>SDFS</w:t>
+        <w:t>SDFSD</w:t>
       </w:r>
     </w:p>
     <w:p>
@@ -532,7 +458,7 @@
       <w:r>
         <w:t xml:space="preserve">Email: </w:t>
         <w:tab/>
-        <w:t xml:space="preserve">sdfsdf@sdf.sdf </w:t>
+        <w:t xml:space="preserve">sdfsdsd@sdfsd.sfsd </w:t>
       </w:r>
     </w:p>
     <w:p>
@@ -614,7 +540,138 @@
           <w:szCs w:val="22"/>
         </w:rPr>
       </w:pPr>
-      <w:r/>
+    </w:p>
+    <w:p>
+      <w:pPr>
+        <w:pStyle w:val="Heading8"/>
+        <w:ind w:left="2700" w:hanging="2700"/>
+        <w:rPr>
+          <w:rFonts w:ascii="Arial" w:hAnsi="Arial" w:cs="Arial"/>
+          <w:bCs/>
+          <w:i/>
+          <w:iCs/>
+          <w:sz w:val="22"/>
+          <w:szCs w:val="22"/>
+        </w:rPr>
+      </w:pPr>
+      <w:r>
+        <w:rPr>
+          <w:rFonts w:ascii="Arial" w:hAnsi="Arial" w:cs="Arial"/>
+          <w:b/>
+          <w:smallCaps/>
+          <w:sz w:val="22"/>
+          <w:szCs w:val="22"/>
+        </w:rPr>
+        <w:t>Lecture</w:t>
+      </w:r>
+      <w:r>
+        <w:rPr>
+          <w:rFonts w:ascii="Arial" w:hAnsi="Arial" w:cs="Arial"/>
+          <w:b/>
+          <w:smallCaps/>
+          <w:sz w:val="22"/>
+          <w:szCs w:val="22"/>
+        </w:rPr>
+        <w:t>rs</w:t>
+      </w:r>
+      <w:r>
+        <w:rPr>
+          <w:rFonts w:ascii="Arial" w:hAnsi="Arial" w:cs="Arial"/>
+          <w:b/>
+          <w:sz w:val="22"/>
+          <w:szCs w:val="22"/>
+        </w:rPr>
+        <w:t xml:space="preserve">: </w:t>
+      </w:r>
+      <w:r>
+        <w:rPr>
+          <w:rFonts w:ascii="Arial" w:hAnsi="Arial" w:cs="Arial"/>
+          <w:b/>
+          <w:sz w:val="22"/>
+          <w:szCs w:val="22"/>
+        </w:rPr>
+        <w:tab/>
+      </w:r>
+      <w:r>
+        <w:rPr>
+          <w:rFonts w:ascii="Arial" w:hAnsi="Arial" w:cs="Arial"/>
+          <w:bCs/>
+          <w:iCs/>
+          <w:sz w:val="22"/>
+          <w:szCs w:val="22"/>
+        </w:rPr>
+        <w:t>+Lecturer Name</w:t>
+      </w:r>
+      <w:r>
+        <w:rPr>
+          <w:rFonts w:ascii="Arial" w:hAnsi="Arial" w:cs="Arial"/>
+          <w:bCs/>
+          <w:iCs/>
+          <w:sz w:val="22"/>
+          <w:szCs w:val="22"/>
+        </w:rPr>
+        <w:t xml:space="preserve"> </w:t>
+      </w:r>
+      <w:r>
+        <w:rPr>
+          <w:rFonts w:ascii="Arial" w:hAnsi="Arial" w:cs="Arial"/>
+          <w:bCs/>
+          <w:iCs/>
+          <w:sz w:val="22"/>
+          <w:szCs w:val="22"/>
+        </w:rPr>
+        <w:tab/>
+        <w:t>email+</w:t>
+      </w:r>
+    </w:p>
+    <w:p>
+      <w:pPr>
+        <w:ind w:left="2700" w:hanging="2700"/>
+        <w:rPr>
+          <w:lang w:eastAsia="en-US"/>
+        </w:rPr>
+      </w:pPr>
+      <w:r>
+        <w:rPr>
+          <w:rFonts w:ascii="Arial" w:hAnsi="Arial" w:cs="Arial"/>
+          <w:bCs/>
+          <w:iCs/>
+          <w:sz w:val="22"/>
+          <w:szCs w:val="22"/>
+        </w:rPr>
+        <w:tab/>
+      </w:r>
+      <w:r>
+        <w:rPr>
+          <w:rFonts w:ascii="Arial" w:hAnsi="Arial" w:cs="Arial"/>
+          <w:bCs/>
+          <w:iCs/>
+          <w:sz w:val="22"/>
+          <w:szCs w:val="22"/>
+        </w:rPr>
+        <w:t>+Lecturer Name</w:t>
+      </w:r>
+      <w:r>
+        <w:rPr>
+          <w:rFonts w:ascii="Arial" w:hAnsi="Arial" w:cs="Arial"/>
+          <w:bCs/>
+          <w:iCs/>
+          <w:sz w:val="22"/>
+          <w:szCs w:val="22"/>
+        </w:rPr>
+        <w:t xml:space="preserve"> </w:t>
+      </w:r>
+      <w:r>
+        <w:rPr>
+          <w:rFonts w:ascii="Arial" w:hAnsi="Arial" w:cs="Arial"/>
+          <w:bCs/>
+          <w:iCs/>
+          <w:sz w:val="22"/>
+          <w:szCs w:val="22"/>
+        </w:rPr>
+        <w:tab/>
+        <w:t>email+</w:t>
+      </w:r>
     </w:p>
     <w:p>
       <w:pPr>
@@ -633,339 +690,10 @@
     </w:p>
     <w:p>
       <w:pPr>
-        <w:pStyle w:val="Heading8"/>
-        <w:ind w:left="2700" w:hanging="2700"/>
-        <w:rPr>
-          <w:rFonts w:ascii="Arial" w:hAnsi="Arial" w:cs="Arial"/>
-          <w:bCs/>
-          <w:i/>
-          <w:iCs/>
-          <w:sz w:val="22"/>
-          <w:szCs w:val="22"/>
-        </w:rPr>
-      </w:pPr>
-      <w:r>
-        <w:rPr>
-          <w:rFonts w:ascii="Arial" w:hAnsi="Arial" w:cs="Arial"/>
-          <w:b/>
-          <w:smallCaps/>
-          <w:sz w:val="22"/>
-          <w:szCs w:val="22"/>
-        </w:rPr>
-        <w:t>Lecture</w:t>
-      </w:r>
-      <w:r>
-        <w:rPr>
-          <w:rFonts w:ascii="Arial" w:hAnsi="Arial" w:cs="Arial"/>
-          <w:b/>
-          <w:smallCaps/>
-          <w:sz w:val="22"/>
-          <w:szCs w:val="22"/>
-        </w:rPr>
-        <w:t>rs</w:t>
-      </w:r>
-      <w:r>
-        <w:rPr>
-          <w:rFonts w:ascii="Arial" w:hAnsi="Arial" w:cs="Arial"/>
-          <w:b/>
-          <w:sz w:val="22"/>
-          <w:szCs w:val="22"/>
-        </w:rPr>
-        <w:t xml:space="preserve">: </w:t>
-      </w:r>
-      <w:r>
-        <w:rPr>
-          <w:rFonts w:ascii="Arial" w:hAnsi="Arial" w:cs="Arial"/>
-          <w:b/>
-          <w:sz w:val="22"/>
-          <w:szCs w:val="22"/>
-        </w:rPr>
-        <w:tab/>
-      </w:r>
-      <w:r>
-        <w:rPr>
-          <w:rFonts w:ascii="Arial" w:hAnsi="Arial" w:cs="Arial"/>
-          <w:bCs/>
-          <w:iCs/>
-          <w:sz w:val="22"/>
-          <w:szCs w:val="22"/>
-        </w:rPr>
-        <w:t>+Lecturer Name</w:t>
-      </w:r>
-      <w:r>
-        <w:rPr>
-          <w:rFonts w:ascii="Arial" w:hAnsi="Arial" w:cs="Arial"/>
-          <w:bCs/>
-          <w:iCs/>
-          <w:sz w:val="22"/>
-          <w:szCs w:val="22"/>
-        </w:rPr>
-        <w:t xml:space="preserve"> </w:t>
-      </w:r>
-      <w:r>
-        <w:rPr>
-          <w:rFonts w:ascii="Arial" w:hAnsi="Arial" w:cs="Arial"/>
-          <w:bCs/>
-          <w:iCs/>
-          <w:sz w:val="22"/>
-          <w:szCs w:val="22"/>
-        </w:rPr>
-        <w:tab/>
-        <w:t>email+</w:t>
-      </w:r>
-    </w:p>
-    <w:p>
-      <w:pPr>
-        <w:ind w:left="2700" w:hanging="2700"/>
         <w:rPr>
           <w:lang w:eastAsia="en-US"/>
         </w:rPr>
       </w:pPr>
-      <w:r>
-        <w:rPr>
-          <w:rFonts w:ascii="Arial" w:hAnsi="Arial" w:cs="Arial"/>
-          <w:bCs/>
-          <w:iCs/>
-          <w:sz w:val="22"/>
-          <w:szCs w:val="22"/>
-        </w:rPr>
-        <w:tab/>
-      </w:r>
-      <w:r>
-        <w:rPr>
-          <w:rFonts w:ascii="Arial" w:hAnsi="Arial" w:cs="Arial"/>
-          <w:bCs/>
-          <w:iCs/>
-          <w:sz w:val="22"/>
-          <w:szCs w:val="22"/>
-        </w:rPr>
-        <w:t>+Lecturer Name</w:t>
-      </w:r>
-      <w:r>
-        <w:rPr>
-          <w:rFonts w:ascii="Arial" w:hAnsi="Arial" w:cs="Arial"/>
-          <w:bCs/>
-          <w:iCs/>
-          <w:sz w:val="22"/>
-          <w:szCs w:val="22"/>
-        </w:rPr>
-        <w:t xml:space="preserve"> </w:t>
-      </w:r>
-      <w:r>
-        <w:rPr>
-          <w:rFonts w:ascii="Arial" w:hAnsi="Arial" w:cs="Arial"/>
-          <w:bCs/>
-          <w:iCs/>
-          <w:sz w:val="22"/>
-          <w:szCs w:val="22"/>
-        </w:rPr>
-        <w:tab/>
-        <w:t>email+</w:t>
-      </w:r>
-    </w:p>
-    <w:p>
-      <w:pPr>
-        <w:pStyle w:val="Heading8"/>
-        <w:tabs>
-          <w:tab w:val="left" w:pos="1985"/>
-        </w:tabs>
-        <w:rPr>
-          <w:rFonts w:ascii="Arial" w:hAnsi="Arial" w:cs="Arial"/>
-          <w:b/>
-          <w:smallCaps/>
-          <w:sz w:val="22"/>
-          <w:szCs w:val="22"/>
-        </w:rPr>
-      </w:pPr>
-    </w:p>
-    <w:p>
-      <w:pPr>
-        <w:pStyle w:val="Heading8"/>
-        <w:tabs>
-          <w:tab w:val="left" w:pos="1985"/>
-        </w:tabs>
-        <w:rPr>
-          <w:rFonts w:ascii="Arial" w:hAnsi="Arial" w:cs="Arial"/>
-          <w:b/>
-          <w:smallCaps/>
-          <w:sz w:val="22"/>
-          <w:szCs w:val="22"/>
-        </w:rPr>
-      </w:pPr>
-      <w:r/>
-    </w:p>
-    <w:p>
-      <w:pPr>
-        <w:rPr>
-          <w:lang w:eastAsia="en-US"/>
-        </w:rPr>
-      </w:pPr>
-    </w:p>
-    <w:p>
-      <w:pPr>
-        <w:pStyle w:val="Heading8"/>
-        <w:ind w:left="2700" w:hanging="2700"/>
-        <w:rPr>
-          <w:rFonts w:ascii="Arial" w:hAnsi="Arial" w:cs="Arial"/>
-          <w:bCs/>
-          <w:i/>
-          <w:iCs/>
-          <w:sz w:val="22"/>
-          <w:szCs w:val="22"/>
-        </w:rPr>
-      </w:pPr>
-      <w:r>
-        <w:t xml:space="preserve">Course Coordinator: </w:t>
-        <w:tab/>
-        <w:t>Sdf</w:t>
-      </w:r>
-    </w:p>
-    <w:p>
-      <w:pPr>
-        <w:ind w:left="2700" w:hanging="2700"/>
-        <w:jc w:val="both"/>
-        <w:rPr>
-          <w:rFonts w:ascii="Arial" w:hAnsi="Arial" w:cs="Arial"/>
-          <w:sz w:val="22"/>
-          <w:szCs w:val="22"/>
-        </w:rPr>
-      </w:pPr>
-      <w:r>
-        <w:rPr>
-          <w:rFonts w:ascii="Arial" w:hAnsi="Arial" w:cs="Arial"/>
-          <w:sz w:val="22"/>
-          <w:szCs w:val="22"/>
-        </w:rPr>
-        <w:t>Room:</w:t>
-      </w:r>
-      <w:r>
-        <w:rPr>
-          <w:rFonts w:ascii="Arial" w:hAnsi="Arial" w:cs="Arial"/>
-          <w:sz w:val="22"/>
-          <w:szCs w:val="22"/>
-        </w:rPr>
-        <w:tab/>
-        <w:t>+Room #+</w:t>
-      </w:r>
-    </w:p>
-    <w:p>
-      <w:pPr>
-        <w:ind w:left="2700" w:hanging="2700"/>
-        <w:jc w:val="both"/>
-        <w:rPr>
-          <w:rFonts w:ascii="Arial" w:hAnsi="Arial" w:cs="Arial"/>
-          <w:sz w:val="22"/>
-          <w:szCs w:val="22"/>
-        </w:rPr>
-      </w:pPr>
-      <w:r>
-        <w:t>Phone:</w:t>
-        <w:tab/>
-        <w:t xml:space="preserve">+815-1717+ ext.#   </w:t>
-      </w:r>
-    </w:p>
-    <w:p>
-      <w:pPr>
-        <w:ind w:left="2700" w:hanging="2700"/>
-        <w:jc w:val="both"/>
-        <w:rPr>
-          <w:rFonts w:ascii="Arial" w:hAnsi="Arial" w:cs="Arial"/>
-          <w:sz w:val="22"/>
-          <w:szCs w:val="22"/>
-        </w:rPr>
-      </w:pPr>
-      <w:r>
-        <w:rPr>
-          <w:rFonts w:ascii="Arial" w:hAnsi="Arial" w:cs="Arial"/>
-          <w:sz w:val="22"/>
-          <w:szCs w:val="22"/>
-        </w:rPr>
-        <w:t xml:space="preserve">Email: </w:t>
-      </w:r>
-      <w:r>
-        <w:rPr>
-          <w:rFonts w:ascii="Arial" w:hAnsi="Arial" w:cs="Arial"/>
-          <w:sz w:val="22"/>
-          <w:szCs w:val="22"/>
-        </w:rPr>
-        <w:tab/>
-        <w:t>+E-mail address+</w:t>
-      </w:r>
-      <w:hyperlink r:id="rId10" w:history="1"/>
-      <w:r>
-        <w:rPr>
-          <w:rFonts w:ascii="Arial" w:hAnsi="Arial" w:cs="Arial"/>
-          <w:sz w:val="22"/>
-          <w:szCs w:val="22"/>
-        </w:rPr>
-        <w:t xml:space="preserve"> </w:t>
-      </w:r>
-    </w:p>
-    <w:p>
-      <w:pPr>
-        <w:pStyle w:val="BodyText2"/>
-        <w:numPr>
-          <w:ilvl w:val="0"/>
-          <w:numId w:val="0"/>
-        </w:numPr>
-        <w:ind w:left="2700" w:hanging="2700"/>
-        <w:rPr>
-          <w:rFonts w:ascii="Arial" w:hAnsi="Arial" w:cs="Arial"/>
-          <w:bCs/>
-          <w:sz w:val="22"/>
-          <w:szCs w:val="22"/>
-          <w:lang w:val="en-NZ"/>
-        </w:rPr>
-      </w:pPr>
-      <w:r>
-        <w:rPr>
-          <w:rFonts w:ascii="Arial" w:hAnsi="Arial" w:cs="Arial"/>
-          <w:bCs/>
-          <w:sz w:val="22"/>
-          <w:szCs w:val="22"/>
-          <w:lang w:val="en-NZ"/>
-        </w:rPr>
-        <w:t xml:space="preserve">Contact hour: </w:t>
-      </w:r>
-      <w:r>
-        <w:rPr>
-          <w:rFonts w:ascii="Arial" w:hAnsi="Arial" w:cs="Arial"/>
-          <w:bCs/>
-          <w:sz w:val="22"/>
-          <w:szCs w:val="22"/>
-          <w:lang w:val="en-NZ"/>
-        </w:rPr>
-        <w:tab/>
-        <w:t>+Contact time for this course+</w:t>
-      </w:r>
-    </w:p>
-    <w:p>
-      <w:pPr>
-        <w:pStyle w:val="BodyText2"/>
-        <w:numPr>
-          <w:ilvl w:val="0"/>
-          <w:numId w:val="0"/>
-        </w:numPr>
-        <w:ind w:left="2700" w:hanging="2700"/>
-        <w:rPr>
-          <w:rFonts w:ascii="Arial" w:hAnsi="Arial" w:cs="Arial"/>
-          <w:bCs/>
-          <w:sz w:val="22"/>
-          <w:szCs w:val="22"/>
-          <w:lang w:val="en-NZ"/>
-        </w:rPr>
-      </w:pPr>
-      <w:r>
-        <w:rPr>
-          <w:rFonts w:ascii="Arial" w:hAnsi="Arial" w:cs="Arial"/>
-          <w:bCs/>
-          <w:sz w:val="22"/>
-          <w:szCs w:val="22"/>
-          <w:lang w:val="en-NZ"/>
-        </w:rPr>
-        <w:tab/>
-        <w:t>Also, outside of this time by appointment</w:t>
-      </w:r>
     </w:p>
     <w:p>
       <w:pPr>
@@ -1220,7 +948,39 @@
           <w:szCs w:val="22"/>
         </w:rPr>
       </w:pPr>
-      <w:r/>
+      <w:r>
+        <w:rPr>
+          <w:rFonts w:ascii="Arial" w:hAnsi="Arial" w:cs="Arial"/>
+          <w:b/>
+          <w:bCs/>
+          <w:sz w:val="22"/>
+          <w:szCs w:val="22"/>
+          <w:highlight w:val="yellow"/>
+        </w:rPr>
+        <w:t>++</w:t>
+      </w:r>
+      <w:r>
+        <w:rPr>
+          <w:rFonts w:ascii="Arial" w:hAnsi="Arial" w:cs="Arial"/>
+          <w:b/>
+          <w:bCs/>
+          <w:sz w:val="22"/>
+          <w:szCs w:val="22"/>
+          <w:highlight w:val="yellow"/>
+        </w:rPr>
+        <w:t>FOR TRIMESTER-BASED COURSES</w:t>
+      </w:r>
+      <w:r>
+        <w:rPr>
+          <w:rFonts w:ascii="Arial" w:hAnsi="Arial" w:cs="Arial"/>
+          <w:b/>
+          <w:bCs/>
+          <w:sz w:val="22"/>
+          <w:szCs w:val="22"/>
+          <w:highlight w:val="yellow"/>
+        </w:rPr>
+        <w:t>++</w:t>
+      </w:r>
     </w:p>
     <w:p>
       <w:pPr>
@@ -1408,73 +1168,16 @@
         </w:rPr>
       </w:pPr>
       <w:r>
-        <w:rPr>
-          <w:rFonts w:ascii="Arial" w:hAnsi="Arial" w:cs="Arial"/>
-          <w:sz w:val="22"/>
-          <w:szCs w:val="22"/>
-        </w:rPr>
         <w:t xml:space="preserve"> </w:t>
-      </w:r>
-      <w:r>
-        <w:rPr>
-          <w:rFonts w:ascii="Arial" w:hAnsi="Arial" w:cs="Arial"/>
-          <w:sz w:val="22"/>
-          <w:szCs w:val="22"/>
-        </w:rPr>
         <w:tab/>
-      </w:r>
-      <w:r>
-        <w:rPr>
-          <w:rFonts w:ascii="Arial" w:hAnsi="Arial" w:cs="Arial"/>
-          <w:sz w:val="22"/>
-          <w:szCs w:val="22"/>
-        </w:rPr>
         <w:tab/>
-      </w:r>
-      <w:r>
-        <w:rPr>
-          <w:rFonts w:ascii="Arial" w:hAnsi="Arial" w:cs="Arial"/>
-          <w:sz w:val="22"/>
-          <w:szCs w:val="22"/>
-        </w:rPr>
         <w:t xml:space="preserve">+Day+ </w:t>
-      </w:r>
-      <w:proofErr w:type="gramStart"/>
-      <w:r>
-        <w:rPr>
-          <w:rFonts w:ascii="Arial" w:hAnsi="Arial" w:cs="Arial"/>
-          <w:sz w:val="22"/>
-          <w:szCs w:val="22"/>
-        </w:rPr>
         <w:tab/>
-        <w:t xml:space="preserve">  +</w:t>
-      </w:r>
-      <w:proofErr w:type="gramEnd"/>
-      <w:r>
-        <w:rPr>
-          <w:rFonts w:ascii="Arial" w:hAnsi="Arial" w:cs="Arial"/>
-          <w:sz w:val="22"/>
-          <w:szCs w:val="22"/>
-        </w:rPr>
-        <w:t>Time+ – +Time+</w:t>
-      </w:r>
-      <w:r>
-        <w:rPr>
-          <w:rFonts w:ascii="Arial" w:hAnsi="Arial" w:cs="Arial"/>
-          <w:sz w:val="22"/>
-          <w:szCs w:val="22"/>
-        </w:rPr>
+        <w:t xml:space="preserve">  +Time+ – +Time+</w:t>
         <w:tab/>
         <w:t xml:space="preserve"> </w:t>
-      </w:r>
-      <w:r>
-        <w:rPr>
-          <w:rFonts w:ascii="Arial" w:hAnsi="Arial" w:cs="Arial"/>
-          <w:sz w:val="22"/>
-          <w:szCs w:val="22"/>
-        </w:rPr>
         <w:tab/>
-        <w:t>+Room #+</w:t>
+        <w:t>SDFSD</w:t>
       </w:r>
     </w:p>
     <w:p>
@@ -1582,7 +1285,61 @@
           <w:szCs w:val="22"/>
         </w:rPr>
       </w:pPr>
-      <w:r/>
+      <w:r>
+        <w:rPr>
+          <w:rFonts w:ascii="Arial" w:hAnsi="Arial" w:cs="Arial"/>
+          <w:b/>
+          <w:bCs/>
+          <w:sz w:val="22"/>
+          <w:szCs w:val="22"/>
+          <w:highlight w:val="yellow"/>
+        </w:rPr>
+        <w:t>+</w:t>
+      </w:r>
+      <w:r>
+        <w:rPr>
+          <w:rFonts w:ascii="Arial" w:hAnsi="Arial" w:cs="Arial"/>
+          <w:b/>
+          <w:bCs/>
+          <w:sz w:val="22"/>
+          <w:szCs w:val="22"/>
+          <w:highlight w:val="yellow"/>
+        </w:rPr>
+        <w:t>+</w:t>
+      </w:r>
+      <w:r>
+        <w:rPr>
+          <w:rFonts w:ascii="Arial" w:hAnsi="Arial" w:cs="Arial"/>
+          <w:b/>
+          <w:bCs/>
+          <w:sz w:val="22"/>
+          <w:szCs w:val="22"/>
+          <w:highlight w:val="yellow"/>
+        </w:rPr>
+        <w:t>FOR BA COURSES</w:t>
+      </w:r>
+      <w:r>
+        <w:rPr>
+          <w:rFonts w:ascii="Arial" w:hAnsi="Arial" w:cs="Arial"/>
+          <w:b/>
+          <w:bCs/>
+          <w:sz w:val="22"/>
+          <w:szCs w:val="22"/>
+          <w:highlight w:val="yellow"/>
+        </w:rPr>
+        <w:t>+</w:t>
+      </w:r>
+      <w:r>
+        <w:rPr>
+          <w:rFonts w:ascii="Arial" w:hAnsi="Arial" w:cs="Arial"/>
+          <w:b/>
+          <w:bCs/>
+          <w:sz w:val="22"/>
+          <w:szCs w:val="22"/>
+          <w:highlight w:val="yellow"/>
+        </w:rPr>
+        <w:t>+</w:t>
+      </w:r>
     </w:p>
     <w:p>
       <w:pPr>
@@ -2061,7 +1818,116 @@
           <w:szCs w:val="22"/>
         </w:rPr>
       </w:pPr>
-      <w:r/>
+      <w:r>
+        <w:rPr>
+          <w:rFonts w:ascii="Arial" w:hAnsi="Arial" w:cs="Arial"/>
+          <w:b/>
+          <w:bCs/>
+          <w:sz w:val="22"/>
+          <w:szCs w:val="22"/>
+          <w:highlight w:val="yellow"/>
+        </w:rPr>
+        <w:t>+</w:t>
+      </w:r>
+      <w:r>
+        <w:rPr>
+          <w:rFonts w:ascii="Arial" w:hAnsi="Arial" w:cs="Arial"/>
+          <w:b/>
+          <w:bCs/>
+          <w:sz w:val="22"/>
+          <w:szCs w:val="22"/>
+          <w:highlight w:val="yellow"/>
+        </w:rPr>
+        <w:t>+</w:t>
+      </w:r>
+      <w:r>
+        <w:rPr>
+          <w:rFonts w:ascii="Arial" w:hAnsi="Arial" w:cs="Arial"/>
+          <w:b/>
+          <w:bCs/>
+          <w:sz w:val="22"/>
+          <w:szCs w:val="22"/>
+          <w:highlight w:val="yellow"/>
+        </w:rPr>
+        <w:t xml:space="preserve">MODIFY </w:t>
+      </w:r>
+      <w:r>
+        <w:rPr>
+          <w:rFonts w:ascii="Arial" w:hAnsi="Arial" w:cs="Arial"/>
+          <w:b/>
+          <w:bCs/>
+          <w:sz w:val="22"/>
+          <w:szCs w:val="22"/>
+          <w:highlight w:val="yellow"/>
+        </w:rPr>
+        <w:t xml:space="preserve">THE </w:t>
+      </w:r>
+      <w:r>
+        <w:rPr>
+          <w:rFonts w:ascii="Arial" w:hAnsi="Arial" w:cs="Arial"/>
+          <w:b/>
+          <w:bCs/>
+          <w:sz w:val="22"/>
+          <w:szCs w:val="22"/>
+          <w:highlight w:val="yellow"/>
+        </w:rPr>
+        <w:t>TABLE</w:t>
+      </w:r>
+      <w:r>
+        <w:rPr>
+          <w:rFonts w:ascii="Arial" w:hAnsi="Arial" w:cs="Arial"/>
+          <w:b/>
+          <w:bCs/>
+          <w:sz w:val="22"/>
+          <w:szCs w:val="22"/>
+          <w:highlight w:val="yellow"/>
+        </w:rPr>
+        <w:t xml:space="preserve"> BELOW</w:t>
+      </w:r>
+      <w:r>
+        <w:rPr>
+          <w:rFonts w:ascii="Arial" w:hAnsi="Arial" w:cs="Arial"/>
+          <w:b/>
+          <w:bCs/>
+          <w:sz w:val="22"/>
+          <w:szCs w:val="22"/>
+          <w:highlight w:val="yellow"/>
+        </w:rPr>
+        <w:t xml:space="preserve"> AS NECESSARY. </w:t>
+      </w:r>
+      <w:r>
+        <w:rPr>
+          <w:rFonts w:ascii="Arial" w:hAnsi="Arial" w:cs="Arial"/>
+          <w:b/>
+          <w:bCs/>
+          <w:sz w:val="22"/>
+          <w:szCs w:val="22"/>
+          <w:highlight w:val="yellow"/>
+        </w:rPr>
+        <w:t xml:space="preserve"> </w:t>
+      </w:r>
+      <w:r>
+        <w:rPr>
+          <w:rFonts w:ascii="Arial" w:hAnsi="Arial" w:cs="Arial"/>
+          <w:b/>
+          <w:bCs/>
+          <w:sz w:val="22"/>
+          <w:szCs w:val="22"/>
+          <w:highlight w:val="yellow"/>
+        </w:rPr>
+        <w:t>MAKE SURE ANY HOURS MISSED FOR PUBLIC HOLIDAYS ARE ACCOUNTED FOR+</w:t>
+      </w:r>
+      <w:r>
+        <w:rPr>
+          <w:rFonts w:ascii="Arial" w:hAnsi="Arial" w:cs="Arial"/>
+          <w:b/>
+          <w:bCs/>
+          <w:sz w:val="22"/>
+          <w:szCs w:val="22"/>
+          <w:highlight w:val="yellow"/>
+        </w:rPr>
+        <w:t>+</w:t>
+      </w:r>
     </w:p>
     <w:p>
       <w:pPr>
@@ -2766,7 +2632,50 @@
           <w:szCs w:val="22"/>
         </w:rPr>
       </w:pPr>
-      <w:r/>
+      <w:r>
+        <w:rPr>
+          <w:rFonts w:ascii="Arial" w:hAnsi="Arial" w:cs="Arial"/>
+          <w:b/>
+          <w:bCs/>
+          <w:sz w:val="22"/>
+          <w:szCs w:val="22"/>
+          <w:highlight w:val="yellow"/>
+        </w:rPr>
+        <w:t>+</w:t>
+      </w:r>
+      <w:r>
+        <w:rPr>
+          <w:rFonts w:ascii="Arial" w:hAnsi="Arial" w:cs="Arial"/>
+          <w:b/>
+          <w:bCs/>
+          <w:sz w:val="22"/>
+          <w:szCs w:val="22"/>
+          <w:highlight w:val="yellow"/>
+        </w:rPr>
+        <w:t>+COPY THE CONTENT/TOPICS FROM THE COURSE DESCRIPTOR</w:t>
+      </w:r>
+      <w:r>
+        <w:rPr>
+          <w:rFonts w:ascii="Arial" w:hAnsi="Arial" w:cs="Arial"/>
+          <w:b/>
+          <w:bCs/>
+          <w:sz w:val="22"/>
+          <w:szCs w:val="22"/>
+          <w:highlight w:val="yellow"/>
+        </w:rPr>
+        <w:t>+</w:t>
+      </w:r>
+      <w:r>
+        <w:rPr>
+          <w:rFonts w:ascii="Arial" w:hAnsi="Arial" w:cs="Arial"/>
+          <w:b/>
+          <w:bCs/>
+          <w:sz w:val="22"/>
+          <w:szCs w:val="22"/>
+          <w:highlight w:val="yellow"/>
+        </w:rPr>
+        <w:t>+</w:t>
+      </w:r>
     </w:p>
     <w:p>
       <w:pPr>
@@ -2792,7 +2701,17 @@
           <w:szCs w:val="22"/>
         </w:rPr>
       </w:pPr>
-      <w:r/>
+      <w:r>
+        <w:rPr>
+          <w:rFonts w:ascii="Arial" w:hAnsi="Arial" w:cs="Arial"/>
+          <w:b/>
+          <w:bCs/>
+          <w:sz w:val="22"/>
+          <w:szCs w:val="22"/>
+          <w:highlight w:val="yellow"/>
+        </w:rPr>
+        <w:t>++FOR TRIMESTER-BASED COURSES++</w:t>
+      </w:r>
     </w:p>
     <w:p>
       <w:pPr>
@@ -5004,7 +4923,16 @@
           <w:szCs w:val="22"/>
         </w:rPr>
       </w:pPr>
-      <w:r/>
+      <w:r>
+        <w:rPr>
+          <w:rFonts w:ascii="Arial" w:hAnsi="Arial" w:cs="Arial"/>
+          <w:b/>
+          <w:sz w:val="22"/>
+          <w:szCs w:val="22"/>
+          <w:highlight w:val="yellow"/>
+        </w:rPr>
+        <w:t>++OR++</w:t>
+      </w:r>
     </w:p>
     <w:p>
       <w:pPr>
@@ -5110,7 +5038,39 @@
           <w:szCs w:val="22"/>
         </w:rPr>
       </w:pPr>
-      <w:r/>
+      <w:r>
+        <w:rPr>
+          <w:rFonts w:ascii="Arial" w:hAnsi="Arial" w:cs="Arial"/>
+          <w:b/>
+          <w:bCs/>
+          <w:sz w:val="22"/>
+          <w:szCs w:val="22"/>
+          <w:highlight w:val="yellow"/>
+        </w:rPr>
+        <w:t>++</w:t>
+      </w:r>
+      <w:r>
+        <w:rPr>
+          <w:rFonts w:ascii="Arial" w:hAnsi="Arial" w:cs="Arial"/>
+          <w:b/>
+          <w:bCs/>
+          <w:sz w:val="22"/>
+          <w:szCs w:val="22"/>
+          <w:highlight w:val="yellow"/>
+        </w:rPr>
+        <w:t>FOR BA COURSES</w:t>
+      </w:r>
+      <w:r>
+        <w:rPr>
+          <w:rFonts w:ascii="Arial" w:hAnsi="Arial" w:cs="Arial"/>
+          <w:b/>
+          <w:bCs/>
+          <w:sz w:val="22"/>
+          <w:szCs w:val="22"/>
+          <w:highlight w:val="yellow"/>
+        </w:rPr>
+        <w:t>++</w:t>
+      </w:r>
     </w:p>
     <w:p>
       <w:pPr>
@@ -6061,7 +6021,114 @@
           <w:bCs/>
         </w:rPr>
       </w:pPr>
-      <w:r/>
+      <w:r>
+        <w:rPr>
+          <w:rFonts w:ascii="Arial" w:hAnsi="Arial" w:cs="Arial"/>
+          <w:b/>
+          <w:bCs/>
+          <w:highlight w:val="yellow"/>
+        </w:rPr>
+        <w:t>++</w:t>
+      </w:r>
+      <w:r>
+        <w:rPr>
+          <w:rFonts w:ascii="Arial" w:hAnsi="Arial" w:cs="Arial"/>
+          <w:b/>
+          <w:bCs/>
+          <w:highlight w:val="yellow"/>
+        </w:rPr>
+        <w:t xml:space="preserve">REMOVE THE FOLLOWING IF NOT USING </w:t>
+      </w:r>
+      <w:proofErr w:type="spellStart"/>
+      <w:r>
+        <w:rPr>
+          <w:rFonts w:ascii="Arial" w:hAnsi="Arial" w:cs="Arial"/>
+          <w:b/>
+          <w:bCs/>
+          <w:highlight w:val="yellow"/>
+        </w:rPr>
+        <w:t>e-</w:t>
+      </w:r>
+      <w:r>
+        <w:rPr>
+          <w:rFonts w:ascii="Arial" w:hAnsi="Arial" w:cs="Arial"/>
+          <w:b/>
+          <w:bCs/>
+          <w:highlight w:val="yellow"/>
+        </w:rPr>
+        <w:t>BOOKS</w:t>
+      </w:r>
+      <w:proofErr w:type="spellEnd"/>
+      <w:r>
+        <w:rPr>
+          <w:rFonts w:ascii="Arial" w:hAnsi="Arial" w:cs="Arial"/>
+          <w:b/>
+          <w:bCs/>
+          <w:highlight w:val="yellow"/>
+        </w:rPr>
+        <w:t xml:space="preserve">, OR USING </w:t>
+      </w:r>
+      <w:r>
+        <w:rPr>
+          <w:rFonts w:ascii="Arial" w:hAnsi="Arial" w:cs="Arial"/>
+          <w:b/>
+          <w:bCs/>
+          <w:highlight w:val="yellow"/>
+        </w:rPr>
+        <w:t>e</w:t>
+      </w:r>
+      <w:r>
+        <w:rPr>
+          <w:rFonts w:ascii="Arial" w:hAnsi="Arial" w:cs="Arial"/>
+          <w:b/>
+          <w:bCs/>
+          <w:highlight w:val="yellow"/>
+        </w:rPr>
+        <w:t>-LEARNING TO DISTRIBUTE TEXT</w:t>
+      </w:r>
+      <w:r>
+        <w:rPr>
+          <w:rFonts w:ascii="Arial" w:hAnsi="Arial" w:cs="Arial"/>
+          <w:b/>
+          <w:bCs/>
+          <w:highlight w:val="yellow"/>
+        </w:rPr>
+        <w:t>S</w:t>
+      </w:r>
+      <w:r>
+        <w:rPr>
+          <w:rFonts w:ascii="Arial" w:hAnsi="Arial" w:cs="Arial"/>
+          <w:b/>
+          <w:bCs/>
+          <w:highlight w:val="yellow"/>
+        </w:rPr>
+        <w:t>+</w:t>
+      </w:r>
+      <w:r>
+        <w:rPr>
+          <w:rFonts w:ascii="Arial" w:hAnsi="Arial" w:cs="Arial"/>
+          <w:b/>
+          <w:bCs/>
+          <w:highlight w:val="yellow"/>
+        </w:rPr>
+        <w:t>+</w:t>
+      </w:r>
+      <w:r>
+        <w:rPr>
+          <w:rFonts w:ascii="Arial" w:hAnsi="Arial" w:cs="Arial"/>
+          <w:b/>
+          <w:bCs/>
+        </w:rPr>
+        <w:t xml:space="preserve"> </w:t>
+      </w:r>
+      <w:r>
+        <w:rPr>
+          <w:rFonts w:ascii="Arial" w:hAnsi="Arial" w:cs="Arial"/>
+          <w:b/>
+          <w:bCs/>
+        </w:rPr>
+        <w:t xml:space="preserve"> </w:t>
+      </w:r>
     </w:p>
     <w:p>
       <w:pPr>
@@ -6612,7 +6679,92 @@
           <w:szCs w:val="22"/>
         </w:rPr>
       </w:pPr>
-      <w:r/>
+      <w:r>
+        <w:rPr>
+          <w:rFonts w:ascii="Arial" w:hAnsi="Arial" w:cs="Arial"/>
+          <w:b/>
+          <w:sz w:val="22"/>
+          <w:szCs w:val="22"/>
+        </w:rPr>
+        <w:t>Prescribed text</w:t>
+      </w:r>
+      <w:r>
+        <w:rPr>
+          <w:rFonts w:ascii="Arial" w:hAnsi="Arial" w:cs="Arial"/>
+          <w:b/>
+          <w:sz w:val="22"/>
+          <w:szCs w:val="22"/>
+        </w:rPr>
+        <w:t>(</w:t>
+      </w:r>
+      <w:r>
+        <w:rPr>
+          <w:rFonts w:ascii="Arial" w:hAnsi="Arial" w:cs="Arial"/>
+          <w:b/>
+          <w:sz w:val="22"/>
+          <w:szCs w:val="22"/>
+        </w:rPr>
+        <w:t>s</w:t>
+      </w:r>
+      <w:r>
+        <w:rPr>
+          <w:rFonts w:ascii="Arial" w:hAnsi="Arial" w:cs="Arial"/>
+          <w:b/>
+          <w:sz w:val="22"/>
+          <w:szCs w:val="22"/>
+        </w:rPr>
+        <w:t xml:space="preserve">) </w:t>
+      </w:r>
+      <w:r>
+        <w:rPr>
+          <w:rFonts w:ascii="Arial" w:hAnsi="Arial" w:cs="Arial"/>
+          <w:b/>
+          <w:sz w:val="22"/>
+          <w:szCs w:val="22"/>
+          <w:highlight w:val="yellow"/>
+        </w:rPr>
+        <w:t>+</w:t>
+      </w:r>
+      <w:r>
+        <w:rPr>
+          <w:rFonts w:ascii="Arial" w:hAnsi="Arial" w:cs="Arial"/>
+          <w:b/>
+          <w:sz w:val="22"/>
+          <w:szCs w:val="22"/>
+          <w:highlight w:val="yellow"/>
+        </w:rPr>
+        <w:t>+</w:t>
+      </w:r>
+      <w:r>
+        <w:rPr>
+          <w:rFonts w:ascii="Arial" w:hAnsi="Arial" w:cs="Arial"/>
+          <w:b/>
+          <w:sz w:val="22"/>
+          <w:szCs w:val="22"/>
+          <w:highlight w:val="yellow"/>
+        </w:rPr>
+        <w:t>Remove if no prescribed text</w:t>
+      </w:r>
+      <w:r>
+        <w:rPr>
+          <w:rFonts w:ascii="Arial" w:hAnsi="Arial" w:cs="Arial"/>
+          <w:b/>
+          <w:sz w:val="22"/>
+          <w:szCs w:val="22"/>
+          <w:highlight w:val="yellow"/>
+        </w:rPr>
+        <w:t>+</w:t>
+      </w:r>
+      <w:r>
+        <w:rPr>
+          <w:rFonts w:ascii="Arial" w:hAnsi="Arial" w:cs="Arial"/>
+          <w:b/>
+          <w:sz w:val="22"/>
+          <w:szCs w:val="22"/>
+          <w:highlight w:val="yellow"/>
+        </w:rPr>
+        <w:t>+</w:t>
+      </w:r>
     </w:p>
     <w:p>
       <w:pPr>
@@ -8278,7 +8430,60 @@
           <w:szCs w:val="22"/>
         </w:rPr>
       </w:pPr>
-      <w:r/>
+      <w:r>
+        <w:rPr>
+          <w:rFonts w:ascii="Arial" w:hAnsi="Arial" w:cs="Arial"/>
+          <w:b/>
+          <w:bCs w:val="0"/>
+          <w:sz w:val="22"/>
+          <w:szCs w:val="22"/>
+          <w:highlight w:val="yellow"/>
+        </w:rPr>
+        <w:t>++ REMOVE IF NO EXAM</w:t>
+      </w:r>
+      <w:r>
+        <w:rPr>
+          <w:rFonts w:ascii="Arial" w:hAnsi="Arial" w:cs="Arial"/>
+          <w:b/>
+          <w:bCs w:val="0"/>
+          <w:sz w:val="22"/>
+          <w:szCs w:val="22"/>
+          <w:highlight w:val="yellow"/>
+        </w:rPr>
+        <w:t>INATION</w:t>
+      </w:r>
+      <w:r>
+        <w:rPr>
+          <w:rFonts w:ascii="Arial" w:hAnsi="Arial" w:cs="Arial"/>
+          <w:b/>
+          <w:bCs w:val="0"/>
+          <w:sz w:val="22"/>
+          <w:szCs w:val="22"/>
+          <w:highlight w:val="yellow"/>
+        </w:rPr>
+        <w:t>/S</w:t>
+      </w:r>
+      <w:r>
+        <w:rPr>
+          <w:rFonts w:ascii="Arial" w:hAnsi="Arial" w:cs="Arial"/>
+          <w:b/>
+          <w:bCs w:val="0"/>
+          <w:sz w:val="22"/>
+          <w:szCs w:val="22"/>
+          <w:highlight w:val="yellow"/>
+        </w:rPr>
+        <w:t>++</w:t>
+      </w:r>
+      <w:r>
+        <w:rPr>
+          <w:rFonts w:ascii="Arial" w:hAnsi="Arial" w:cs="Arial"/>
+          <w:b/>
+          <w:bCs w:val="0"/>
+          <w:sz w:val="22"/>
+          <w:szCs w:val="22"/>
+        </w:rPr>
+        <w:t xml:space="preserve"> </w:t>
+      </w:r>
     </w:p>
     <w:p>
       <w:pPr>
@@ -8583,7 +8788,17 @@
           <w:szCs w:val="22"/>
         </w:rPr>
       </w:pPr>
-      <w:r/>
+      <w:r>
+        <w:rPr>
+          <w:rFonts w:ascii="Arial" w:hAnsi="Arial" w:cs="Arial"/>
+          <w:b/>
+          <w:bCs w:val="0"/>
+          <w:sz w:val="22"/>
+          <w:szCs w:val="22"/>
+          <w:highlight w:val="yellow"/>
+        </w:rPr>
+        <w:t>++OR++</w:t>
+      </w:r>
     </w:p>
     <w:p>
       <w:pPr>
@@ -8722,7 +8937,470 @@
           <w:szCs w:val="22"/>
         </w:rPr>
       </w:pPr>
-      <w:r/>
+      <w:r>
+        <w:rPr>
+          <w:rFonts w:ascii="Arial" w:hAnsi="Arial" w:cs="Arial"/>
+          <w:sz w:val="22"/>
+          <w:szCs w:val="22"/>
+        </w:rPr>
+        <w:t xml:space="preserve">The due </w:t>
+      </w:r>
+      <w:r>
+        <w:rPr>
+          <w:rFonts w:ascii="Arial" w:hAnsi="Arial" w:cs="Arial"/>
+          <w:sz w:val="22"/>
+          <w:szCs w:val="22"/>
+        </w:rPr>
+        <w:t>date(s) are as stated above.  Any assignment submitted late</w:t>
+      </w:r>
+      <w:r>
+        <w:rPr>
+          <w:rFonts w:ascii="Arial" w:hAnsi="Arial" w:cs="Arial"/>
+          <w:sz w:val="22"/>
+          <w:szCs w:val="22"/>
+        </w:rPr>
+        <w:t xml:space="preserve"> – after 4</w:t>
+      </w:r>
+      <w:r>
+        <w:rPr>
+          <w:rFonts w:ascii="Arial" w:hAnsi="Arial" w:cs="Arial"/>
+          <w:sz w:val="22"/>
+          <w:szCs w:val="22"/>
+        </w:rPr>
+        <w:t>.00</w:t>
+      </w:r>
+      <w:r>
+        <w:rPr>
+          <w:rFonts w:ascii="Arial" w:hAnsi="Arial" w:cs="Arial"/>
+          <w:sz w:val="22"/>
+          <w:szCs w:val="22"/>
+        </w:rPr>
+        <w:t>pm on the</w:t>
+      </w:r>
+      <w:r>
+        <w:rPr>
+          <w:rFonts w:ascii="Arial" w:hAnsi="Arial" w:cs="Arial"/>
+          <w:sz w:val="22"/>
+          <w:szCs w:val="22"/>
+        </w:rPr>
+        <w:t xml:space="preserve"> due</w:t>
+      </w:r>
+      <w:r>
+        <w:rPr>
+          <w:rFonts w:ascii="Arial" w:hAnsi="Arial" w:cs="Arial"/>
+          <w:sz w:val="22"/>
+          <w:szCs w:val="22"/>
+        </w:rPr>
+        <w:t xml:space="preserve"> date </w:t>
+      </w:r>
+      <w:r>
+        <w:rPr>
+          <w:rFonts w:ascii="Arial" w:hAnsi="Arial" w:cs="Arial"/>
+          <w:sz w:val="22"/>
+          <w:szCs w:val="22"/>
+        </w:rPr>
+        <w:t xml:space="preserve">for </w:t>
+      </w:r>
+      <w:r>
+        <w:rPr>
+          <w:rFonts w:ascii="Arial" w:hAnsi="Arial" w:cs="Arial"/>
+          <w:sz w:val="22"/>
+          <w:szCs w:val="22"/>
+        </w:rPr>
+        <w:t>submission</w:t>
+      </w:r>
+      <w:r>
+        <w:rPr>
+          <w:rFonts w:ascii="Arial" w:hAnsi="Arial" w:cs="Arial"/>
+          <w:sz w:val="22"/>
+          <w:szCs w:val="22"/>
+        </w:rPr>
+        <w:t>, or approved extension date</w:t>
+      </w:r>
+      <w:r>
+        <w:rPr>
+          <w:rFonts w:ascii="Arial" w:hAnsi="Arial" w:cs="Arial"/>
+          <w:sz w:val="22"/>
+          <w:szCs w:val="22"/>
+        </w:rPr>
+        <w:t xml:space="preserve"> – </w:t>
+      </w:r>
+      <w:r>
+        <w:rPr>
+          <w:rFonts w:ascii="Arial" w:hAnsi="Arial" w:cs="Arial"/>
+          <w:sz w:val="22"/>
+          <w:szCs w:val="22"/>
+        </w:rPr>
+        <w:t>is subject to a 5%</w:t>
+      </w:r>
+      <w:r>
+        <w:rPr>
+          <w:rFonts w:ascii="Arial" w:hAnsi="Arial" w:cs="Arial"/>
+          <w:sz w:val="22"/>
+          <w:szCs w:val="22"/>
+        </w:rPr>
+        <w:t xml:space="preserve"> deduction of the available marks from the marks awarded</w:t>
+      </w:r>
+      <w:r>
+        <w:rPr>
+          <w:rFonts w:ascii="Arial" w:hAnsi="Arial" w:cs="Arial"/>
+          <w:sz w:val="22"/>
+          <w:szCs w:val="22"/>
+        </w:rPr>
+        <w:t xml:space="preserve"> </w:t>
+      </w:r>
+      <w:r>
+        <w:rPr>
+          <w:rFonts w:ascii="Arial" w:hAnsi="Arial" w:cs="Arial"/>
+          <w:sz w:val="22"/>
+          <w:szCs w:val="22"/>
+        </w:rPr>
+        <w:t>for each</w:t>
+      </w:r>
+      <w:r>
+        <w:rPr>
+          <w:rFonts w:ascii="Arial" w:hAnsi="Arial" w:cs="Arial"/>
+          <w:sz w:val="22"/>
+          <w:szCs w:val="22"/>
+        </w:rPr>
+        <w:t xml:space="preserve"> </w:t>
+      </w:r>
+      <w:r>
+        <w:rPr>
+          <w:rFonts w:ascii="Arial" w:hAnsi="Arial" w:cs="Arial"/>
+          <w:sz w:val="22"/>
+          <w:szCs w:val="22"/>
+        </w:rPr>
+        <w:t xml:space="preserve">successive </w:t>
+      </w:r>
+      <w:r>
+        <w:rPr>
+          <w:rFonts w:ascii="Arial" w:hAnsi="Arial" w:cs="Arial"/>
+          <w:sz w:val="22"/>
+          <w:szCs w:val="22"/>
+        </w:rPr>
+        <w:t>24-hour</w:t>
+      </w:r>
+      <w:r>
+        <w:rPr>
+          <w:rFonts w:ascii="Arial" w:hAnsi="Arial" w:cs="Arial"/>
+          <w:sz w:val="22"/>
+          <w:szCs w:val="22"/>
+        </w:rPr>
+        <w:t xml:space="preserve"> </w:t>
+      </w:r>
+      <w:r>
+        <w:rPr>
+          <w:rFonts w:ascii="Arial" w:hAnsi="Arial" w:cs="Arial"/>
+          <w:sz w:val="22"/>
+          <w:szCs w:val="22"/>
+        </w:rPr>
+        <w:t>period (</w:t>
+      </w:r>
+      <w:r>
+        <w:rPr>
+          <w:rFonts w:ascii="Arial" w:hAnsi="Arial" w:cs="Arial"/>
+          <w:sz w:val="22"/>
+          <w:szCs w:val="22"/>
+        </w:rPr>
+        <w:t>or part</w:t>
+      </w:r>
+      <w:r>
+        <w:rPr>
+          <w:rFonts w:ascii="Arial" w:hAnsi="Arial" w:cs="Arial"/>
+          <w:sz w:val="22"/>
+          <w:szCs w:val="22"/>
+        </w:rPr>
+        <w:t xml:space="preserve"> period</w:t>
+      </w:r>
+      <w:r>
+        <w:rPr>
+          <w:rFonts w:ascii="Arial" w:hAnsi="Arial" w:cs="Arial"/>
+          <w:sz w:val="22"/>
+          <w:szCs w:val="22"/>
+        </w:rPr>
+        <w:t>)</w:t>
+      </w:r>
+      <w:r>
+        <w:rPr>
+          <w:rFonts w:ascii="Arial" w:hAnsi="Arial" w:cs="Arial"/>
+          <w:sz w:val="22"/>
+          <w:szCs w:val="22"/>
+        </w:rPr>
+        <w:t xml:space="preserve"> that has </w:t>
+      </w:r>
+      <w:proofErr w:type="gramStart"/>
+      <w:r>
+        <w:rPr>
+          <w:rFonts w:ascii="Arial" w:hAnsi="Arial" w:cs="Arial"/>
+          <w:sz w:val="22"/>
+          <w:szCs w:val="22"/>
+        </w:rPr>
+        <w:t>elapsed,</w:t>
+      </w:r>
+      <w:r>
+        <w:rPr>
+          <w:rFonts w:ascii="Arial" w:hAnsi="Arial" w:cs="Arial"/>
+          <w:sz w:val="22"/>
+          <w:szCs w:val="22"/>
+        </w:rPr>
+        <w:t xml:space="preserve"> </w:t>
+      </w:r>
+      <w:r>
+        <w:rPr>
+          <w:rFonts w:ascii="Arial" w:hAnsi="Arial" w:cs="Arial"/>
+          <w:sz w:val="22"/>
+          <w:szCs w:val="22"/>
+        </w:rPr>
+        <w:t>and</w:t>
+      </w:r>
+      <w:proofErr w:type="gramEnd"/>
+      <w:r>
+        <w:rPr>
+          <w:rFonts w:ascii="Arial" w:hAnsi="Arial" w:cs="Arial"/>
+          <w:sz w:val="22"/>
+          <w:szCs w:val="22"/>
+        </w:rPr>
+        <w:t xml:space="preserve"> will receive a mark of zero if submitted </w:t>
+      </w:r>
+      <w:r>
+        <w:rPr>
+          <w:rFonts w:ascii="Arial" w:hAnsi="Arial" w:cs="Arial"/>
+          <w:sz w:val="22"/>
+          <w:szCs w:val="22"/>
+        </w:rPr>
+        <w:t>after 96 hours</w:t>
+      </w:r>
+      <w:r>
+        <w:rPr>
+          <w:rFonts w:ascii="Arial" w:hAnsi="Arial" w:cs="Arial"/>
+          <w:sz w:val="22"/>
+          <w:szCs w:val="22"/>
+        </w:rPr>
+        <w:t xml:space="preserve"> </w:t>
+      </w:r>
+      <w:r>
+        <w:rPr>
+          <w:rFonts w:ascii="Arial" w:hAnsi="Arial" w:cs="Arial"/>
+          <w:sz w:val="22"/>
+          <w:szCs w:val="22"/>
+        </w:rPr>
+        <w:t>have</w:t>
+      </w:r>
+      <w:r>
+        <w:rPr>
+          <w:rFonts w:ascii="Arial" w:hAnsi="Arial" w:cs="Arial"/>
+          <w:sz w:val="22"/>
+          <w:szCs w:val="22"/>
+        </w:rPr>
+        <w:t xml:space="preserve"> elapsed.  </w:t>
+      </w:r>
+      <w:r>
+        <w:rPr>
+          <w:rFonts w:ascii="Arial" w:hAnsi="Arial" w:cs="Arial"/>
+          <w:sz w:val="22"/>
+          <w:szCs w:val="22"/>
+        </w:rPr>
+        <w:t xml:space="preserve">If </w:t>
+      </w:r>
+      <w:r>
+        <w:rPr>
+          <w:rFonts w:ascii="Arial" w:hAnsi="Arial" w:cs="Arial"/>
+          <w:sz w:val="22"/>
+          <w:szCs w:val="22"/>
+        </w:rPr>
+        <w:t>you</w:t>
+      </w:r>
+      <w:r>
+        <w:rPr>
+          <w:rFonts w:ascii="Arial" w:hAnsi="Arial" w:cs="Arial"/>
+          <w:sz w:val="22"/>
+          <w:szCs w:val="22"/>
+        </w:rPr>
+        <w:t xml:space="preserve"> have</w:t>
+      </w:r>
+      <w:r>
+        <w:rPr>
+          <w:rFonts w:ascii="Arial" w:hAnsi="Arial" w:cs="Arial"/>
+          <w:sz w:val="22"/>
+          <w:szCs w:val="22"/>
+        </w:rPr>
+        <w:t xml:space="preserve"> concerns about </w:t>
+      </w:r>
+      <w:r>
+        <w:rPr>
+          <w:rFonts w:ascii="Arial" w:hAnsi="Arial" w:cs="Arial"/>
+          <w:sz w:val="22"/>
+          <w:szCs w:val="22"/>
+        </w:rPr>
+        <w:lastRenderedPageBreak/>
+        <w:t>your</w:t>
+      </w:r>
+      <w:r>
+        <w:rPr>
+          <w:rFonts w:ascii="Arial" w:hAnsi="Arial" w:cs="Arial"/>
+          <w:sz w:val="22"/>
+          <w:szCs w:val="22"/>
+        </w:rPr>
+        <w:t xml:space="preserve"> ability to meet a deadline, </w:t>
+      </w:r>
+      <w:r>
+        <w:rPr>
+          <w:rFonts w:ascii="Arial" w:hAnsi="Arial" w:cs="Arial"/>
+          <w:sz w:val="22"/>
+          <w:szCs w:val="22"/>
+        </w:rPr>
+        <w:t>you</w:t>
+      </w:r>
+      <w:r>
+        <w:rPr>
+          <w:rFonts w:ascii="Arial" w:hAnsi="Arial" w:cs="Arial"/>
+          <w:sz w:val="22"/>
+          <w:szCs w:val="22"/>
+        </w:rPr>
+        <w:t xml:space="preserve"> are advised to </w:t>
+      </w:r>
+      <w:r>
+        <w:rPr>
+          <w:rFonts w:ascii="Arial" w:hAnsi="Arial" w:cs="Arial"/>
+          <w:sz w:val="22"/>
+          <w:szCs w:val="22"/>
+        </w:rPr>
+        <w:t>+</w:t>
+      </w:r>
+      <w:r>
+        <w:rPr>
+          <w:rFonts w:ascii="Arial" w:hAnsi="Arial" w:cs="Arial"/>
+          <w:sz w:val="22"/>
+          <w:szCs w:val="22"/>
+        </w:rPr>
+        <w:t xml:space="preserve">consult with </w:t>
+      </w:r>
+      <w:r>
+        <w:rPr>
+          <w:rFonts w:ascii="Arial" w:hAnsi="Arial" w:cs="Arial"/>
+          <w:sz w:val="22"/>
+          <w:szCs w:val="22"/>
+        </w:rPr>
+        <w:t>your</w:t>
+      </w:r>
+      <w:r>
+        <w:rPr>
+          <w:rFonts w:ascii="Arial" w:hAnsi="Arial" w:cs="Arial"/>
+          <w:sz w:val="22"/>
+          <w:szCs w:val="22"/>
+        </w:rPr>
+        <w:t xml:space="preserve"> lecturer before the due </w:t>
+      </w:r>
+      <w:proofErr w:type="gramStart"/>
+      <w:r>
+        <w:rPr>
+          <w:rFonts w:ascii="Arial" w:hAnsi="Arial" w:cs="Arial"/>
+          <w:sz w:val="22"/>
+          <w:szCs w:val="22"/>
+        </w:rPr>
+        <w:t>date.</w:t>
+      </w:r>
+      <w:r>
+        <w:rPr>
+          <w:rFonts w:ascii="Arial" w:hAnsi="Arial" w:cs="Arial"/>
+          <w:sz w:val="22"/>
+          <w:szCs w:val="22"/>
+        </w:rPr>
+        <w:t>+</w:t>
+      </w:r>
+      <w:proofErr w:type="gramEnd"/>
+      <w:r>
+        <w:rPr>
+          <w:rFonts w:ascii="Arial" w:hAnsi="Arial" w:cs="Arial"/>
+          <w:sz w:val="22"/>
+          <w:szCs w:val="22"/>
+        </w:rPr>
+        <w:t xml:space="preserve"> </w:t>
+      </w:r>
+      <w:r>
+        <w:rPr>
+          <w:rFonts w:ascii="Arial" w:hAnsi="Arial" w:cs="Arial"/>
+          <w:b/>
+          <w:bCs/>
+          <w:sz w:val="22"/>
+          <w:szCs w:val="22"/>
+          <w:highlight w:val="yellow"/>
+        </w:rPr>
+        <w:t>++OR++</w:t>
+      </w:r>
+      <w:r>
+        <w:rPr>
+          <w:rFonts w:ascii="Arial" w:hAnsi="Arial" w:cs="Arial"/>
+          <w:sz w:val="22"/>
+          <w:szCs w:val="22"/>
+        </w:rPr>
+        <w:t xml:space="preserve"> +contact the </w:t>
+      </w:r>
+      <w:r>
+        <w:rPr>
+          <w:rFonts w:ascii="Arial" w:hAnsi="Arial" w:cs="Arial"/>
+          <w:sz w:val="22"/>
+          <w:szCs w:val="22"/>
+        </w:rPr>
+        <w:t>BA</w:t>
+      </w:r>
+      <w:r>
+        <w:rPr>
+          <w:rFonts w:ascii="Arial" w:hAnsi="Arial" w:cs="Arial"/>
+          <w:sz w:val="22"/>
+          <w:szCs w:val="22"/>
+        </w:rPr>
+        <w:t xml:space="preserve"> office for </w:t>
+      </w:r>
+      <w:r>
+        <w:rPr>
+          <w:rFonts w:ascii="Arial" w:hAnsi="Arial" w:cs="Arial"/>
+          <w:sz w:val="22"/>
+          <w:szCs w:val="22"/>
+        </w:rPr>
+        <w:t>advice</w:t>
+      </w:r>
+      <w:r>
+        <w:rPr>
+          <w:rFonts w:ascii="Arial" w:hAnsi="Arial" w:cs="Arial"/>
+          <w:sz w:val="22"/>
+          <w:szCs w:val="22"/>
+        </w:rPr>
+        <w:t xml:space="preserve"> on </w:t>
+      </w:r>
+      <w:r>
+        <w:rPr>
+          <w:rFonts w:ascii="Arial" w:hAnsi="Arial" w:cs="Arial"/>
+          <w:sz w:val="22"/>
+          <w:szCs w:val="22"/>
+        </w:rPr>
+        <w:t xml:space="preserve">an </w:t>
+      </w:r>
+      <w:r>
+        <w:rPr>
+          <w:rFonts w:ascii="Arial" w:hAnsi="Arial" w:cs="Arial"/>
+          <w:sz w:val="22"/>
+          <w:szCs w:val="22"/>
+        </w:rPr>
+        <w:t>extension</w:t>
+      </w:r>
+      <w:r>
+        <w:rPr>
+          <w:rFonts w:ascii="Arial" w:hAnsi="Arial" w:cs="Arial"/>
+          <w:sz w:val="22"/>
+          <w:szCs w:val="22"/>
+        </w:rPr>
+        <w:t>.</w:t>
+      </w:r>
+      <w:r>
+        <w:rPr>
+          <w:rFonts w:ascii="Arial" w:hAnsi="Arial" w:cs="Arial"/>
+          <w:sz w:val="22"/>
+          <w:szCs w:val="22"/>
+        </w:rPr>
+        <w:t xml:space="preserve">+ </w:t>
+      </w:r>
     </w:p>
     <w:p>
       <w:pPr>
@@ -9122,7 +9800,41 @@
           <w:szCs w:val="22"/>
         </w:rPr>
       </w:pPr>
-      <w:r/>
+      <w:r>
+        <w:rPr>
+          <w:rFonts w:ascii="Arial" w:hAnsi="Arial" w:cs="Arial"/>
+          <w:sz w:val="22"/>
+          <w:szCs w:val="22"/>
+        </w:rPr>
+        <w:t xml:space="preserve">Contact </w:t>
+      </w:r>
+      <w:r>
+        <w:rPr>
+          <w:rFonts w:ascii="Arial" w:hAnsi="Arial" w:cs="Arial"/>
+          <w:sz w:val="22"/>
+          <w:szCs w:val="22"/>
+        </w:rPr>
+        <w:t>the</w:t>
+      </w:r>
+      <w:r>
+        <w:rPr>
+          <w:rFonts w:ascii="Arial" w:hAnsi="Arial" w:cs="Arial"/>
+          <w:sz w:val="22"/>
+          <w:szCs w:val="22"/>
+        </w:rPr>
+        <w:t xml:space="preserve"> </w:t>
+      </w:r>
+      <w:r>
+        <w:rPr>
+          <w:rFonts w:ascii="Arial" w:hAnsi="Arial" w:cs="Arial"/>
+          <w:b/>
+          <w:bCs/>
+          <w:sz w:val="22"/>
+          <w:szCs w:val="22"/>
+          <w:highlight w:val="yellow"/>
+        </w:rPr>
+        <w:t>++Choose the appropriate person for your programme++</w:t>
+      </w:r>
     </w:p>
     <w:p>
       <w:pPr>

</xml_diff>

<commit_message>
Name character length correction
</commit_message>
<xml_diff>
--- a/docs/TempleteCO.docx
+++ b/docs/TempleteCO.docx
@@ -484,7 +484,7 @@
       <w:r>
         <w:t xml:space="preserve">Lecturer: </w:t>
         <w:tab/>
-        <w:t>Aaaaa</w:t>
+        <w:t>Willy Pudd</w:t>
       </w:r>
     </w:p>
     <w:p>
@@ -500,7 +500,7 @@
       <w:r>
         <w:t>Room:</w:t>
         <w:tab/>
-        <w:t>S2</w:t>
+        <w:t>W34</w:t>
       </w:r>
     </w:p>
     <w:p>
@@ -516,7 +516,7 @@
       <w:r>
         <w:t>Phone:</w:t>
         <w:tab/>
-        <w:t xml:space="preserve">11 ext. 33   </w:t>
+        <w:t xml:space="preserve">11 ext. 22   </w:t>
       </w:r>
     </w:p>
     <w:p>
@@ -532,7 +532,7 @@
       <w:r>
         <w:t xml:space="preserve">Email: </w:t>
         <w:tab/>
-        <w:t xml:space="preserve">dssa@ad.mk </w:t>
+        <w:t xml:space="preserve">af@df.po </w:t>
       </w:r>
     </w:p>
     <w:p>
@@ -554,7 +554,7 @@
       <w:r>
         <w:t xml:space="preserve">Contact hour: </w:t>
         <w:tab/>
-        <w:t>04:05 AM</w:t>
+        <w:t>03:04 AM</w:t>
       </w:r>
     </w:p>
     <w:p>

</xml_diff>

<commit_message>
Remove lecturer info when Coodinator selected
</commit_message>
<xml_diff>
--- a/docs/TempleteCO.docx
+++ b/docs/TempleteCO.docx
@@ -410,7 +410,7 @@
       <w:r>
         <w:t xml:space="preserve">Lecturer: </w:t>
         <w:tab/>
-        <w:t>Sfsd</w:t>
+        <w:t>Sdfsdf</w:t>
       </w:r>
     </w:p>
     <w:p>
@@ -426,7 +426,7 @@
       <w:r>
         <w:t>Room:</w:t>
         <w:tab/>
-        <w:t>SDFSD</w:t>
+        <w:t>SDFSDF</w:t>
       </w:r>
     </w:p>
     <w:p>
@@ -458,7 +458,7 @@
       <w:r>
         <w:t xml:space="preserve">Email: </w:t>
         <w:tab/>
-        <w:t xml:space="preserve">sdfsdsd@sdfsd.sfsd </w:t>
+        <w:t xml:space="preserve">asdsdas@sdfsdf.sdfsdf </w:t>
       </w:r>
     </w:p>
     <w:p>
@@ -480,7 +480,7 @@
       <w:r>
         <w:t xml:space="preserve">Contact hour: </w:t>
         <w:tab/>
-        <w:t>01:01 AM</w:t>
+        <w:t>11:01</w:t>
       </w:r>
     </w:p>
     <w:p>
@@ -1177,7 +1177,7 @@
         <w:tab/>
         <w:t xml:space="preserve"> </w:t>
         <w:tab/>
-        <w:t>SDFSD</w:t>
+        <w:t>SDFSDF</w:t>
       </w:r>
     </w:p>
     <w:p>

</xml_diff>

<commit_message>
Correction of findings plus  aditions of 12 Nov meeting
</commit_message>
<xml_diff>
--- a/docs/TempleteCO.docx
+++ b/docs/TempleteCO.docx
@@ -410,7 +410,7 @@
       <w:r>
         <w:t xml:space="preserve">Lecturer: </w:t>
         <w:tab/>
-        <w:t>Sdfsdf</w:t>
+        <w:t>Aaaa Bbb</w:t>
       </w:r>
     </w:p>
     <w:p>
@@ -426,7 +426,7 @@
       <w:r>
         <w:t>Room:</w:t>
         <w:tab/>
-        <w:t>SDFSDF</w:t>
+        <w:t>A3</w:t>
       </w:r>
     </w:p>
     <w:p>
@@ -442,7 +442,7 @@
       <w:r>
         <w:t>Phone:</w:t>
         <w:tab/>
-        <w:t xml:space="preserve">+815-1717+ ext.#   </w:t>
+        <w:t xml:space="preserve">1211 ext. 11   </w:t>
       </w:r>
     </w:p>
     <w:p>
@@ -458,7 +458,7 @@
       <w:r>
         <w:t xml:space="preserve">Email: </w:t>
         <w:tab/>
-        <w:t xml:space="preserve">asdsdas@sdfsdf.sdfsdf </w:t>
+        <w:t xml:space="preserve">dsa@ssd.mo </w:t>
       </w:r>
     </w:p>
     <w:p>
@@ -480,7 +480,7 @@
       <w:r>
         <w:t xml:space="preserve">Contact hour: </w:t>
         <w:tab/>
-        <w:t>11:01</w:t>
+        <w:t>01:02 AM to 03:04 AM</w:t>
       </w:r>
     </w:p>
     <w:p>
@@ -1168,16 +1168,73 @@
         </w:rPr>
       </w:pPr>
       <w:r>
+        <w:rPr>
+          <w:rFonts w:ascii="Arial" w:hAnsi="Arial" w:cs="Arial"/>
+          <w:sz w:val="22"/>
+          <w:szCs w:val="22"/>
+        </w:rPr>
         <w:t xml:space="preserve"> </w:t>
+      </w:r>
+      <w:r>
+        <w:rPr>
+          <w:rFonts w:ascii="Arial" w:hAnsi="Arial" w:cs="Arial"/>
+          <w:sz w:val="22"/>
+          <w:szCs w:val="22"/>
+        </w:rPr>
         <w:tab/>
+      </w:r>
+      <w:r>
+        <w:rPr>
+          <w:rFonts w:ascii="Arial" w:hAnsi="Arial" w:cs="Arial"/>
+          <w:sz w:val="22"/>
+          <w:szCs w:val="22"/>
+        </w:rPr>
         <w:tab/>
+      </w:r>
+      <w:r>
+        <w:rPr>
+          <w:rFonts w:ascii="Arial" w:hAnsi="Arial" w:cs="Arial"/>
+          <w:sz w:val="22"/>
+          <w:szCs w:val="22"/>
+        </w:rPr>
         <w:t xml:space="preserve">+Day+ </w:t>
+      </w:r>
+      <w:proofErr w:type="gramStart"/>
+      <w:r>
+        <w:rPr>
+          <w:rFonts w:ascii="Arial" w:hAnsi="Arial" w:cs="Arial"/>
+          <w:sz w:val="22"/>
+          <w:szCs w:val="22"/>
+        </w:rPr>
         <w:tab/>
-        <w:t xml:space="preserve">  +Time+ – +Time+</w:t>
+        <w:t xml:space="preserve">  +</w:t>
+      </w:r>
+      <w:proofErr w:type="gramEnd"/>
+      <w:r>
+        <w:rPr>
+          <w:rFonts w:ascii="Arial" w:hAnsi="Arial" w:cs="Arial"/>
+          <w:sz w:val="22"/>
+          <w:szCs w:val="22"/>
+        </w:rPr>
+        <w:t>Time+ – +Time+</w:t>
+      </w:r>
+      <w:r>
+        <w:rPr>
+          <w:rFonts w:ascii="Arial" w:hAnsi="Arial" w:cs="Arial"/>
+          <w:sz w:val="22"/>
+          <w:szCs w:val="22"/>
+        </w:rPr>
         <w:tab/>
         <w:t xml:space="preserve"> </w:t>
+      </w:r>
+      <w:r>
+        <w:rPr>
+          <w:rFonts w:ascii="Arial" w:hAnsi="Arial" w:cs="Arial"/>
+          <w:sz w:val="22"/>
+          <w:szCs w:val="22"/>
+        </w:rPr>
         <w:tab/>
-        <w:t>SDFSDF</w:t>
+        <w:t>+Room #+</w:t>
       </w:r>
     </w:p>
     <w:p>

</xml_diff>